<commit_message>
Obtendo valor de um TextField
</commit_message>
<xml_diff>
--- a/02 - Flutter/Wedgets/06 - Text - Fontes - TextField/TextField/07 - Capturando texto digitado/01  - Capturando texto.docx
+++ b/02 - Flutter/Wedgets/06 - Text - Fontes - TextField/TextField/07 - Capturando texto digitado/01  - Capturando texto.docx
@@ -4,6 +4,10 @@
   <w:body>
     <w:p>
       <w:r>
+        <w:rPr>
+          <w:noProof/>
+          <w:lang w:eastAsia="pt-BR"/>
+        </w:rPr>
         <w:drawing>
           <wp:inline distT="0" distB="0" distL="0" distR="0" wp14:anchorId="667AC529" wp14:editId="4457EB46">
             <wp:extent cx="4058216" cy="3820058"/>
@@ -20,7 +24,7 @@
                     <pic:cNvPicPr/>
                   </pic:nvPicPr>
                   <pic:blipFill>
-                    <a:blip r:embed="rId4"/>
+                    <a:blip r:embed="rId5"/>
                     <a:stretch>
                       <a:fillRect/>
                     </a:stretch>
@@ -45,6 +49,2089 @@
       <w:r>
         <w:t>Vamos capturar o texto que o usuário digitou.</w:t>
       </w:r>
+    </w:p>
+    <w:p/>
+    <w:p>
+      <w:proofErr w:type="gramStart"/>
+      <w:r>
+        <w:t>1 Criar</w:t>
+      </w:r>
+      <w:proofErr w:type="gramEnd"/>
+      <w:r>
+        <w:t xml:space="preserve"> uma variável para armazenar esse valor</w:t>
+      </w:r>
+    </w:p>
+    <w:p>
+      <w:pPr>
+        <w:shd w:val="clear" w:color="auto" w:fill="1F1F1F"/>
+        <w:spacing w:after="0" w:line="285" w:lineRule="atLeast"/>
+        <w:rPr>
+          <w:rFonts w:ascii="Consolas" w:eastAsia="Times New Roman" w:hAnsi="Consolas" w:cs="Times New Roman"/>
+          <w:color w:val="CCCCCC"/>
+          <w:sz w:val="21"/>
+          <w:szCs w:val="21"/>
+          <w:lang w:eastAsia="pt-BR"/>
+        </w:rPr>
+      </w:pPr>
+      <w:r>
+        <w:rPr>
+          <w:rFonts w:ascii="Consolas" w:eastAsia="Times New Roman" w:hAnsi="Consolas" w:cs="Times New Roman"/>
+          <w:color w:val="CCCCCC"/>
+          <w:sz w:val="21"/>
+          <w:szCs w:val="21"/>
+          <w:lang w:eastAsia="pt-BR"/>
+        </w:rPr>
+        <w:t xml:space="preserve">  </w:t>
+      </w:r>
+      <w:r>
+        <w:rPr>
+          <w:rFonts w:ascii="Consolas" w:eastAsia="Times New Roman" w:hAnsi="Consolas" w:cs="Times New Roman"/>
+          <w:color w:val="9CDCFE"/>
+          <w:sz w:val="21"/>
+          <w:szCs w:val="21"/>
+          <w:lang w:eastAsia="pt-BR"/>
+        </w:rPr>
+        <w:t>@</w:t>
+      </w:r>
+      <w:proofErr w:type="spellStart"/>
+      <w:r>
+        <w:rPr>
+          <w:rFonts w:ascii="Consolas" w:eastAsia="Times New Roman" w:hAnsi="Consolas" w:cs="Times New Roman"/>
+          <w:color w:val="9CDCFE"/>
+          <w:sz w:val="21"/>
+          <w:szCs w:val="21"/>
+          <w:lang w:eastAsia="pt-BR"/>
+        </w:rPr>
+        <w:t>override</w:t>
+      </w:r>
+      <w:proofErr w:type="spellEnd"/>
+    </w:p>
+    <w:p>
+      <w:pPr>
+        <w:shd w:val="clear" w:color="auto" w:fill="1F1F1F"/>
+        <w:spacing w:after="0" w:line="285" w:lineRule="atLeast"/>
+        <w:rPr>
+          <w:rFonts w:ascii="Consolas" w:eastAsia="Times New Roman" w:hAnsi="Consolas" w:cs="Times New Roman"/>
+          <w:color w:val="CCCCCC"/>
+          <w:sz w:val="21"/>
+          <w:szCs w:val="21"/>
+          <w:lang w:eastAsia="pt-BR"/>
+        </w:rPr>
+      </w:pPr>
+      <w:r>
+        <w:rPr>
+          <w:rFonts w:ascii="Consolas" w:eastAsia="Times New Roman" w:hAnsi="Consolas" w:cs="Times New Roman"/>
+          <w:color w:val="CCCCCC"/>
+          <w:sz w:val="21"/>
+          <w:szCs w:val="21"/>
+          <w:lang w:eastAsia="pt-BR"/>
+        </w:rPr>
+        <w:t xml:space="preserve">  </w:t>
+      </w:r>
+      <w:proofErr w:type="spellStart"/>
+      <w:r>
+        <w:rPr>
+          <w:rFonts w:ascii="Consolas" w:eastAsia="Times New Roman" w:hAnsi="Consolas" w:cs="Times New Roman"/>
+          <w:color w:val="4EC9B0"/>
+          <w:sz w:val="21"/>
+          <w:szCs w:val="21"/>
+          <w:lang w:eastAsia="pt-BR"/>
+        </w:rPr>
+        <w:t>Widget</w:t>
+      </w:r>
+      <w:proofErr w:type="spellEnd"/>
+      <w:r>
+        <w:rPr>
+          <w:rFonts w:ascii="Consolas" w:eastAsia="Times New Roman" w:hAnsi="Consolas" w:cs="Times New Roman"/>
+          <w:color w:val="CCCCCC"/>
+          <w:sz w:val="21"/>
+          <w:szCs w:val="21"/>
+          <w:lang w:eastAsia="pt-BR"/>
+        </w:rPr>
+        <w:t xml:space="preserve"> </w:t>
+      </w:r>
+      <w:proofErr w:type="gramStart"/>
+      <w:r>
+        <w:rPr>
+          <w:rFonts w:ascii="Consolas" w:eastAsia="Times New Roman" w:hAnsi="Consolas" w:cs="Times New Roman"/>
+          <w:color w:val="DCDCAA"/>
+          <w:sz w:val="21"/>
+          <w:szCs w:val="21"/>
+          <w:lang w:eastAsia="pt-BR"/>
+        </w:rPr>
+        <w:t>build</w:t>
+      </w:r>
+      <w:r>
+        <w:rPr>
+          <w:rFonts w:ascii="Consolas" w:eastAsia="Times New Roman" w:hAnsi="Consolas" w:cs="Times New Roman"/>
+          <w:color w:val="CCCCCC"/>
+          <w:sz w:val="21"/>
+          <w:szCs w:val="21"/>
+          <w:lang w:eastAsia="pt-BR"/>
+        </w:rPr>
+        <w:t>(</w:t>
+      </w:r>
+      <w:proofErr w:type="spellStart"/>
+      <w:proofErr w:type="gramEnd"/>
+      <w:r>
+        <w:rPr>
+          <w:rFonts w:ascii="Consolas" w:eastAsia="Times New Roman" w:hAnsi="Consolas" w:cs="Times New Roman"/>
+          <w:color w:val="4EC9B0"/>
+          <w:sz w:val="21"/>
+          <w:szCs w:val="21"/>
+          <w:lang w:eastAsia="pt-BR"/>
+        </w:rPr>
+        <w:t>BuildContext</w:t>
+      </w:r>
+      <w:proofErr w:type="spellEnd"/>
+      <w:r>
+        <w:rPr>
+          <w:rFonts w:ascii="Consolas" w:eastAsia="Times New Roman" w:hAnsi="Consolas" w:cs="Times New Roman"/>
+          <w:color w:val="CCCCCC"/>
+          <w:sz w:val="21"/>
+          <w:szCs w:val="21"/>
+          <w:lang w:eastAsia="pt-BR"/>
+        </w:rPr>
+        <w:t xml:space="preserve"> </w:t>
+      </w:r>
+      <w:proofErr w:type="spellStart"/>
+      <w:r>
+        <w:rPr>
+          <w:rFonts w:ascii="Consolas" w:eastAsia="Times New Roman" w:hAnsi="Consolas" w:cs="Times New Roman"/>
+          <w:color w:val="9CDCFE"/>
+          <w:sz w:val="21"/>
+          <w:szCs w:val="21"/>
+          <w:lang w:eastAsia="pt-BR"/>
+        </w:rPr>
+        <w:t>context</w:t>
+      </w:r>
+      <w:proofErr w:type="spellEnd"/>
+      <w:r>
+        <w:rPr>
+          <w:rFonts w:ascii="Consolas" w:eastAsia="Times New Roman" w:hAnsi="Consolas" w:cs="Times New Roman"/>
+          <w:color w:val="CCCCCC"/>
+          <w:sz w:val="21"/>
+          <w:szCs w:val="21"/>
+          <w:lang w:eastAsia="pt-BR"/>
+        </w:rPr>
+        <w:t>) {</w:t>
+      </w:r>
+    </w:p>
+    <w:p>
+      <w:pPr>
+        <w:shd w:val="clear" w:color="auto" w:fill="1F1F1F"/>
+        <w:spacing w:after="0" w:line="285" w:lineRule="atLeast"/>
+        <w:rPr>
+          <w:rFonts w:ascii="Consolas" w:eastAsia="Times New Roman" w:hAnsi="Consolas" w:cs="Times New Roman"/>
+          <w:color w:val="CCCCCC"/>
+          <w:sz w:val="21"/>
+          <w:szCs w:val="21"/>
+          <w:lang w:eastAsia="pt-BR"/>
+        </w:rPr>
+      </w:pPr>
+      <w:r>
+        <w:rPr>
+          <w:rFonts w:ascii="Consolas" w:eastAsia="Times New Roman" w:hAnsi="Consolas" w:cs="Times New Roman"/>
+          <w:color w:val="CCCCCC"/>
+          <w:sz w:val="21"/>
+          <w:szCs w:val="21"/>
+          <w:lang w:eastAsia="pt-BR"/>
+        </w:rPr>
+        <w:t xml:space="preserve">    </w:t>
+      </w:r>
+      <w:proofErr w:type="spellStart"/>
+      <w:r>
+        <w:rPr>
+          <w:rFonts w:ascii="Consolas" w:eastAsia="Times New Roman" w:hAnsi="Consolas" w:cs="Times New Roman"/>
+          <w:color w:val="4EC9B0"/>
+          <w:sz w:val="21"/>
+          <w:szCs w:val="21"/>
+          <w:lang w:eastAsia="pt-BR"/>
+        </w:rPr>
+        <w:t>String</w:t>
+      </w:r>
+      <w:proofErr w:type="spellEnd"/>
+      <w:r>
+        <w:rPr>
+          <w:rFonts w:ascii="Consolas" w:eastAsia="Times New Roman" w:hAnsi="Consolas" w:cs="Times New Roman"/>
+          <w:color w:val="CCCCCC"/>
+          <w:sz w:val="21"/>
+          <w:szCs w:val="21"/>
+          <w:lang w:eastAsia="pt-BR"/>
+        </w:rPr>
+        <w:t xml:space="preserve"> </w:t>
+      </w:r>
+      <w:proofErr w:type="spellStart"/>
+      <w:r>
+        <w:rPr>
+          <w:rFonts w:ascii="Consolas" w:eastAsia="Times New Roman" w:hAnsi="Consolas" w:cs="Times New Roman"/>
+          <w:color w:val="9CDCFE"/>
+          <w:sz w:val="21"/>
+          <w:szCs w:val="21"/>
+          <w:lang w:eastAsia="pt-BR"/>
+        </w:rPr>
+        <w:t>email</w:t>
+      </w:r>
+      <w:proofErr w:type="spellEnd"/>
+      <w:r>
+        <w:rPr>
+          <w:rFonts w:ascii="Consolas" w:eastAsia="Times New Roman" w:hAnsi="Consolas" w:cs="Times New Roman"/>
+          <w:color w:val="CCCCCC"/>
+          <w:sz w:val="21"/>
+          <w:szCs w:val="21"/>
+          <w:lang w:eastAsia="pt-BR"/>
+        </w:rPr>
+        <w:t xml:space="preserve"> </w:t>
+      </w:r>
+      <w:r>
+        <w:rPr>
+          <w:rFonts w:ascii="Consolas" w:eastAsia="Times New Roman" w:hAnsi="Consolas" w:cs="Times New Roman"/>
+          <w:color w:val="D4D4D4"/>
+          <w:sz w:val="21"/>
+          <w:szCs w:val="21"/>
+          <w:lang w:eastAsia="pt-BR"/>
+        </w:rPr>
+        <w:t>=</w:t>
+      </w:r>
+      <w:r>
+        <w:rPr>
+          <w:rFonts w:ascii="Consolas" w:eastAsia="Times New Roman" w:hAnsi="Consolas" w:cs="Times New Roman"/>
+          <w:color w:val="CCCCCC"/>
+          <w:sz w:val="21"/>
+          <w:szCs w:val="21"/>
+          <w:lang w:eastAsia="pt-BR"/>
+        </w:rPr>
+        <w:t xml:space="preserve"> </w:t>
+      </w:r>
+      <w:r>
+        <w:rPr>
+          <w:rFonts w:ascii="Consolas" w:eastAsia="Times New Roman" w:hAnsi="Consolas" w:cs="Times New Roman"/>
+          <w:color w:val="CE9178"/>
+          <w:sz w:val="21"/>
+          <w:szCs w:val="21"/>
+          <w:lang w:eastAsia="pt-BR"/>
+        </w:rPr>
+        <w:t>""</w:t>
+      </w:r>
+      <w:r>
+        <w:rPr>
+          <w:rFonts w:ascii="Consolas" w:eastAsia="Times New Roman" w:hAnsi="Consolas" w:cs="Times New Roman"/>
+          <w:color w:val="CCCCCC"/>
+          <w:sz w:val="21"/>
+          <w:szCs w:val="21"/>
+          <w:lang w:eastAsia="pt-BR"/>
+        </w:rPr>
+        <w:t>;</w:t>
+      </w:r>
+    </w:p>
+    <w:p>
+      <w:pPr>
+        <w:shd w:val="clear" w:color="auto" w:fill="1F1F1F"/>
+        <w:spacing w:after="0" w:line="285" w:lineRule="atLeast"/>
+        <w:rPr>
+          <w:rFonts w:ascii="Consolas" w:eastAsia="Times New Roman" w:hAnsi="Consolas" w:cs="Times New Roman"/>
+          <w:color w:val="CCCCCC"/>
+          <w:sz w:val="21"/>
+          <w:szCs w:val="21"/>
+          <w:lang w:eastAsia="pt-BR"/>
+        </w:rPr>
+      </w:pPr>
+      <w:r>
+        <w:rPr>
+          <w:rFonts w:ascii="Consolas" w:eastAsia="Times New Roman" w:hAnsi="Consolas" w:cs="Times New Roman"/>
+          <w:color w:val="CCCCCC"/>
+          <w:sz w:val="21"/>
+          <w:szCs w:val="21"/>
+          <w:lang w:eastAsia="pt-BR"/>
+        </w:rPr>
+        <w:t xml:space="preserve">    </w:t>
+      </w:r>
+      <w:proofErr w:type="spellStart"/>
+      <w:r>
+        <w:rPr>
+          <w:rFonts w:ascii="Consolas" w:eastAsia="Times New Roman" w:hAnsi="Consolas" w:cs="Times New Roman"/>
+          <w:color w:val="4EC9B0"/>
+          <w:sz w:val="21"/>
+          <w:szCs w:val="21"/>
+          <w:lang w:eastAsia="pt-BR"/>
+        </w:rPr>
+        <w:t>String</w:t>
+      </w:r>
+      <w:proofErr w:type="spellEnd"/>
+      <w:r>
+        <w:rPr>
+          <w:rFonts w:ascii="Consolas" w:eastAsia="Times New Roman" w:hAnsi="Consolas" w:cs="Times New Roman"/>
+          <w:color w:val="CCCCCC"/>
+          <w:sz w:val="21"/>
+          <w:szCs w:val="21"/>
+          <w:lang w:eastAsia="pt-BR"/>
+        </w:rPr>
+        <w:t xml:space="preserve"> </w:t>
+      </w:r>
+      <w:r>
+        <w:rPr>
+          <w:rFonts w:ascii="Consolas" w:eastAsia="Times New Roman" w:hAnsi="Consolas" w:cs="Times New Roman"/>
+          <w:color w:val="9CDCFE"/>
+          <w:sz w:val="21"/>
+          <w:szCs w:val="21"/>
+          <w:lang w:eastAsia="pt-BR"/>
+        </w:rPr>
+        <w:t>senha</w:t>
+      </w:r>
+      <w:r>
+        <w:rPr>
+          <w:rFonts w:ascii="Consolas" w:eastAsia="Times New Roman" w:hAnsi="Consolas" w:cs="Times New Roman"/>
+          <w:color w:val="CCCCCC"/>
+          <w:sz w:val="21"/>
+          <w:szCs w:val="21"/>
+          <w:lang w:eastAsia="pt-BR"/>
+        </w:rPr>
+        <w:t xml:space="preserve"> </w:t>
+      </w:r>
+      <w:r>
+        <w:rPr>
+          <w:rFonts w:ascii="Consolas" w:eastAsia="Times New Roman" w:hAnsi="Consolas" w:cs="Times New Roman"/>
+          <w:color w:val="D4D4D4"/>
+          <w:sz w:val="21"/>
+          <w:szCs w:val="21"/>
+          <w:lang w:eastAsia="pt-BR"/>
+        </w:rPr>
+        <w:t>=</w:t>
+      </w:r>
+      <w:r>
+        <w:rPr>
+          <w:rFonts w:ascii="Consolas" w:eastAsia="Times New Roman" w:hAnsi="Consolas" w:cs="Times New Roman"/>
+          <w:color w:val="CCCCCC"/>
+          <w:sz w:val="21"/>
+          <w:szCs w:val="21"/>
+          <w:lang w:eastAsia="pt-BR"/>
+        </w:rPr>
+        <w:t xml:space="preserve"> </w:t>
+      </w:r>
+      <w:r>
+        <w:rPr>
+          <w:rFonts w:ascii="Consolas" w:eastAsia="Times New Roman" w:hAnsi="Consolas" w:cs="Times New Roman"/>
+          <w:color w:val="CE9178"/>
+          <w:sz w:val="21"/>
+          <w:szCs w:val="21"/>
+          <w:lang w:eastAsia="pt-BR"/>
+        </w:rPr>
+        <w:t>""</w:t>
+      </w:r>
+      <w:r>
+        <w:rPr>
+          <w:rFonts w:ascii="Consolas" w:eastAsia="Times New Roman" w:hAnsi="Consolas" w:cs="Times New Roman"/>
+          <w:color w:val="CCCCCC"/>
+          <w:sz w:val="21"/>
+          <w:szCs w:val="21"/>
+          <w:lang w:eastAsia="pt-BR"/>
+        </w:rPr>
+        <w:t>;</w:t>
+      </w:r>
+    </w:p>
+    <w:p>
+      <w:pPr>
+        <w:shd w:val="clear" w:color="auto" w:fill="1F1F1F"/>
+        <w:spacing w:after="0" w:line="285" w:lineRule="atLeast"/>
+        <w:rPr>
+          <w:rFonts w:ascii="Consolas" w:eastAsia="Times New Roman" w:hAnsi="Consolas" w:cs="Times New Roman"/>
+          <w:color w:val="CCCCCC"/>
+          <w:sz w:val="21"/>
+          <w:szCs w:val="21"/>
+          <w:lang w:eastAsia="pt-BR"/>
+        </w:rPr>
+      </w:pPr>
+    </w:p>
+    <w:p/>
+    <w:p/>
+    <w:p>
+      <w:r>
+        <w:t xml:space="preserve">Agora dentro do componente do </w:t>
+      </w:r>
+      <w:proofErr w:type="spellStart"/>
+      <w:r>
+        <w:t>textField</w:t>
+      </w:r>
+      <w:proofErr w:type="spellEnd"/>
+      <w:r>
+        <w:t>, vamos usar os métodos</w:t>
+      </w:r>
+    </w:p>
+    <w:p>
+      <w:pPr>
+        <w:pStyle w:val="PargrafodaLista"/>
+        <w:numPr>
+          <w:ilvl w:val="0"/>
+          <w:numId w:val="1"/>
+        </w:numPr>
+      </w:pPr>
+      <w:proofErr w:type="spellStart"/>
+      <w:proofErr w:type="gramStart"/>
+      <w:r>
+        <w:t>onTap</w:t>
+      </w:r>
+      <w:proofErr w:type="spellEnd"/>
+      <w:proofErr w:type="gramEnd"/>
+      <w:r>
+        <w:t xml:space="preserve"> = quando clica</w:t>
+      </w:r>
+    </w:p>
+    <w:p>
+      <w:pPr>
+        <w:pStyle w:val="PargrafodaLista"/>
+        <w:numPr>
+          <w:ilvl w:val="0"/>
+          <w:numId w:val="1"/>
+        </w:numPr>
+      </w:pPr>
+      <w:proofErr w:type="spellStart"/>
+      <w:proofErr w:type="gramStart"/>
+      <w:r>
+        <w:t>onChanged</w:t>
+      </w:r>
+      <w:proofErr w:type="spellEnd"/>
+      <w:proofErr w:type="gramEnd"/>
+      <w:r>
+        <w:t xml:space="preserve"> = quando altera</w:t>
+      </w:r>
+    </w:p>
+    <w:p>
+      <w:pPr>
+        <w:pStyle w:val="PargrafodaLista"/>
+        <w:numPr>
+          <w:ilvl w:val="1"/>
+          <w:numId w:val="1"/>
+        </w:numPr>
+      </w:pPr>
+      <w:r>
+        <w:t>Ou seja, toda vez que o usuário inserir qualquer coisa a mais ali, ele vai armazenando de forma automática dentro da variável.</w:t>
+      </w:r>
+    </w:p>
+    <w:p>
+      <w:pPr>
+        <w:pStyle w:val="PargrafodaLista"/>
+        <w:numPr>
+          <w:ilvl w:val="1"/>
+          <w:numId w:val="1"/>
+        </w:numPr>
+      </w:pPr>
+      <w:r>
+        <w:lastRenderedPageBreak/>
+        <w:t>Ele vai capturando letra por letra...</w:t>
+      </w:r>
+    </w:p>
+    <w:p>
+      <w:pPr>
+        <w:pStyle w:val="PargrafodaLista"/>
+        <w:numPr>
+          <w:ilvl w:val="1"/>
+          <w:numId w:val="1"/>
+        </w:numPr>
+      </w:pPr>
+      <w:r>
+        <w:drawing>
+          <wp:inline distT="0" distB="0" distL="0" distR="0" wp14:anchorId="53782082" wp14:editId="2C188691">
+            <wp:extent cx="1124107" cy="485843"/>
+            <wp:effectExtent l="0" t="0" r="0" b="9525"/>
+            <wp:docPr id="2" name="Imagem 2"/>
+            <wp:cNvGraphicFramePr>
+              <a:graphicFrameLocks xmlns:a="http://schemas.openxmlformats.org/drawingml/2006/main" noChangeAspect="1"/>
+            </wp:cNvGraphicFramePr>
+            <a:graphic xmlns:a="http://schemas.openxmlformats.org/drawingml/2006/main">
+              <a:graphicData uri="http://schemas.openxmlformats.org/drawingml/2006/picture">
+                <pic:pic xmlns:pic="http://schemas.openxmlformats.org/drawingml/2006/picture">
+                  <pic:nvPicPr>
+                    <pic:cNvPr id="1" name=""/>
+                    <pic:cNvPicPr/>
+                  </pic:nvPicPr>
+                  <pic:blipFill>
+                    <a:blip r:embed="rId6"/>
+                    <a:stretch>
+                      <a:fillRect/>
+                    </a:stretch>
+                  </pic:blipFill>
+                  <pic:spPr>
+                    <a:xfrm>
+                      <a:off x="0" y="0"/>
+                      <a:ext cx="1124107" cy="485843"/>
+                    </a:xfrm>
+                    <a:prstGeom prst="rect">
+                      <a:avLst/>
+                    </a:prstGeom>
+                  </pic:spPr>
+                </pic:pic>
+              </a:graphicData>
+            </a:graphic>
+          </wp:inline>
+        </w:drawing>
+      </w:r>
+    </w:p>
+    <w:p>
+      <w:pPr>
+        <w:pStyle w:val="PargrafodaLista"/>
+        <w:numPr>
+          <w:ilvl w:val="1"/>
+          <w:numId w:val="1"/>
+        </w:numPr>
+      </w:pPr>
+      <w:r>
+        <w:drawing>
+          <wp:inline distT="0" distB="0" distL="0" distR="0" wp14:anchorId="5CF53DF2" wp14:editId="56AB2BD7">
+            <wp:extent cx="1886213" cy="495369"/>
+            <wp:effectExtent l="0" t="0" r="0" b="0"/>
+            <wp:docPr id="3" name="Imagem 3"/>
+            <wp:cNvGraphicFramePr>
+              <a:graphicFrameLocks xmlns:a="http://schemas.openxmlformats.org/drawingml/2006/main" noChangeAspect="1"/>
+            </wp:cNvGraphicFramePr>
+            <a:graphic xmlns:a="http://schemas.openxmlformats.org/drawingml/2006/main">
+              <a:graphicData uri="http://schemas.openxmlformats.org/drawingml/2006/picture">
+                <pic:pic xmlns:pic="http://schemas.openxmlformats.org/drawingml/2006/picture">
+                  <pic:nvPicPr>
+                    <pic:cNvPr id="1" name=""/>
+                    <pic:cNvPicPr/>
+                  </pic:nvPicPr>
+                  <pic:blipFill>
+                    <a:blip r:embed="rId7"/>
+                    <a:stretch>
+                      <a:fillRect/>
+                    </a:stretch>
+                  </pic:blipFill>
+                  <pic:spPr>
+                    <a:xfrm>
+                      <a:off x="0" y="0"/>
+                      <a:ext cx="1886213" cy="495369"/>
+                    </a:xfrm>
+                    <a:prstGeom prst="rect">
+                      <a:avLst/>
+                    </a:prstGeom>
+                  </pic:spPr>
+                </pic:pic>
+              </a:graphicData>
+            </a:graphic>
+          </wp:inline>
+        </w:drawing>
+      </w:r>
+    </w:p>
+    <w:p>
+      <w:pPr>
+        <w:pStyle w:val="PargrafodaLista"/>
+        <w:numPr>
+          <w:ilvl w:val="1"/>
+          <w:numId w:val="1"/>
+        </w:numPr>
+      </w:pPr>
+      <w:r>
+        <w:t>Observa que digitamos 1 ele já capturou ali em baixo, se a gente digita mais letras ele vai juntando</w:t>
+      </w:r>
+    </w:p>
+    <w:p>
+      <w:pPr>
+        <w:pStyle w:val="PargrafodaLista"/>
+        <w:numPr>
+          <w:ilvl w:val="1"/>
+          <w:numId w:val="1"/>
+        </w:numPr>
+      </w:pPr>
+      <w:r>
+        <w:drawing>
+          <wp:inline distT="0" distB="0" distL="0" distR="0" wp14:anchorId="370C9F71" wp14:editId="175BAB3D">
+            <wp:extent cx="2534004" cy="1247949"/>
+            <wp:effectExtent l="0" t="0" r="0" b="9525"/>
+            <wp:docPr id="4" name="Imagem 4"/>
+            <wp:cNvGraphicFramePr>
+              <a:graphicFrameLocks xmlns:a="http://schemas.openxmlformats.org/drawingml/2006/main" noChangeAspect="1"/>
+            </wp:cNvGraphicFramePr>
+            <a:graphic xmlns:a="http://schemas.openxmlformats.org/drawingml/2006/main">
+              <a:graphicData uri="http://schemas.openxmlformats.org/drawingml/2006/picture">
+                <pic:pic xmlns:pic="http://schemas.openxmlformats.org/drawingml/2006/picture">
+                  <pic:nvPicPr>
+                    <pic:cNvPr id="1" name=""/>
+                    <pic:cNvPicPr/>
+                  </pic:nvPicPr>
+                  <pic:blipFill>
+                    <a:blip r:embed="rId8"/>
+                    <a:stretch>
+                      <a:fillRect/>
+                    </a:stretch>
+                  </pic:blipFill>
+                  <pic:spPr>
+                    <a:xfrm>
+                      <a:off x="0" y="0"/>
+                      <a:ext cx="2534004" cy="1247949"/>
+                    </a:xfrm>
+                    <a:prstGeom prst="rect">
+                      <a:avLst/>
+                    </a:prstGeom>
+                  </pic:spPr>
+                </pic:pic>
+              </a:graphicData>
+            </a:graphic>
+          </wp:inline>
+        </w:drawing>
+      </w:r>
+    </w:p>
+    <w:p>
+      <w:pPr>
+        <w:pStyle w:val="PargrafodaLista"/>
+        <w:numPr>
+          <w:ilvl w:val="1"/>
+          <w:numId w:val="1"/>
+        </w:numPr>
+      </w:pPr>
+      <w:r>
+        <w:drawing>
+          <wp:inline distT="0" distB="0" distL="0" distR="0" wp14:anchorId="242F7C53" wp14:editId="2E82F4AA">
+            <wp:extent cx="1562318" cy="628738"/>
+            <wp:effectExtent l="0" t="0" r="0" b="0"/>
+            <wp:docPr id="5" name="Imagem 5"/>
+            <wp:cNvGraphicFramePr>
+              <a:graphicFrameLocks xmlns:a="http://schemas.openxmlformats.org/drawingml/2006/main" noChangeAspect="1"/>
+            </wp:cNvGraphicFramePr>
+            <a:graphic xmlns:a="http://schemas.openxmlformats.org/drawingml/2006/main">
+              <a:graphicData uri="http://schemas.openxmlformats.org/drawingml/2006/picture">
+                <pic:pic xmlns:pic="http://schemas.openxmlformats.org/drawingml/2006/picture">
+                  <pic:nvPicPr>
+                    <pic:cNvPr id="1" name=""/>
+                    <pic:cNvPicPr/>
+                  </pic:nvPicPr>
+                  <pic:blipFill>
+                    <a:blip r:embed="rId9"/>
+                    <a:stretch>
+                      <a:fillRect/>
+                    </a:stretch>
+                  </pic:blipFill>
+                  <pic:spPr>
+                    <a:xfrm>
+                      <a:off x="0" y="0"/>
+                      <a:ext cx="1562318" cy="628738"/>
+                    </a:xfrm>
+                    <a:prstGeom prst="rect">
+                      <a:avLst/>
+                    </a:prstGeom>
+                  </pic:spPr>
+                </pic:pic>
+              </a:graphicData>
+            </a:graphic>
+          </wp:inline>
+        </w:drawing>
+      </w:r>
+    </w:p>
+    <w:p>
+      <w:pPr>
+        <w:pStyle w:val="PargrafodaLista"/>
+        <w:numPr>
+          <w:ilvl w:val="1"/>
+          <w:numId w:val="1"/>
+        </w:numPr>
+      </w:pPr>
+      <w:r>
+        <w:t>AI podemos armazenar isso dentro da variável.</w:t>
+      </w:r>
+    </w:p>
+    <w:p/>
+    <w:p>
+      <w:r>
+        <w:t>Agora com isso podemos fazer nossa variável senha receber isso.</w:t>
+      </w:r>
+    </w:p>
+    <w:p>
+      <w:r>
+        <w:t>Dessa forma</w:t>
+      </w:r>
+    </w:p>
+    <w:p>
+      <w:pPr>
+        <w:shd w:val="clear" w:color="auto" w:fill="1F1F1F"/>
+        <w:spacing w:after="0" w:line="285" w:lineRule="atLeast"/>
+        <w:rPr>
+          <w:rFonts w:ascii="Consolas" w:eastAsia="Times New Roman" w:hAnsi="Consolas" w:cs="Times New Roman"/>
+          <w:color w:val="CCCCCC"/>
+          <w:sz w:val="21"/>
+          <w:szCs w:val="21"/>
+          <w:lang w:eastAsia="pt-BR"/>
+        </w:rPr>
+      </w:pPr>
+      <w:proofErr w:type="gramStart"/>
+      <w:r>
+        <w:rPr>
+          <w:rFonts w:ascii="Consolas" w:eastAsia="Times New Roman" w:hAnsi="Consolas" w:cs="Times New Roman"/>
+          <w:color w:val="4EC9B0"/>
+          <w:sz w:val="21"/>
+          <w:szCs w:val="21"/>
+          <w:lang w:eastAsia="pt-BR"/>
+        </w:rPr>
+        <w:t>Container</w:t>
+      </w:r>
+      <w:r>
+        <w:rPr>
+          <w:rFonts w:ascii="Consolas" w:eastAsia="Times New Roman" w:hAnsi="Consolas" w:cs="Times New Roman"/>
+          <w:color w:val="CCCCCC"/>
+          <w:sz w:val="21"/>
+          <w:szCs w:val="21"/>
+          <w:lang w:eastAsia="pt-BR"/>
+        </w:rPr>
+        <w:t>(</w:t>
+      </w:r>
+      <w:proofErr w:type="gramEnd"/>
+    </w:p>
+    <w:p>
+      <w:pPr>
+        <w:shd w:val="clear" w:color="auto" w:fill="1F1F1F"/>
+        <w:spacing w:after="0" w:line="285" w:lineRule="atLeast"/>
+        <w:rPr>
+          <w:rFonts w:ascii="Consolas" w:eastAsia="Times New Roman" w:hAnsi="Consolas" w:cs="Times New Roman"/>
+          <w:color w:val="CCCCCC"/>
+          <w:sz w:val="21"/>
+          <w:szCs w:val="21"/>
+          <w:lang w:eastAsia="pt-BR"/>
+        </w:rPr>
+      </w:pPr>
+      <w:r>
+        <w:rPr>
+          <w:rFonts w:ascii="Consolas" w:eastAsia="Times New Roman" w:hAnsi="Consolas" w:cs="Times New Roman"/>
+          <w:color w:val="CCCCCC"/>
+          <w:sz w:val="21"/>
+          <w:szCs w:val="21"/>
+          <w:lang w:eastAsia="pt-BR"/>
+        </w:rPr>
+        <w:t xml:space="preserve">                    </w:t>
+      </w:r>
+      <w:proofErr w:type="spellStart"/>
+      <w:proofErr w:type="gramStart"/>
+      <w:r>
+        <w:rPr>
+          <w:rFonts w:ascii="Consolas" w:eastAsia="Times New Roman" w:hAnsi="Consolas" w:cs="Times New Roman"/>
+          <w:color w:val="9CDCFE"/>
+          <w:sz w:val="21"/>
+          <w:szCs w:val="21"/>
+          <w:lang w:eastAsia="pt-BR"/>
+        </w:rPr>
+        <w:t>width</w:t>
+      </w:r>
+      <w:proofErr w:type="spellEnd"/>
+      <w:proofErr w:type="gramEnd"/>
+      <w:r>
+        <w:rPr>
+          <w:rFonts w:ascii="Consolas" w:eastAsia="Times New Roman" w:hAnsi="Consolas" w:cs="Times New Roman"/>
+          <w:color w:val="D4D4D4"/>
+          <w:sz w:val="21"/>
+          <w:szCs w:val="21"/>
+          <w:lang w:eastAsia="pt-BR"/>
+        </w:rPr>
+        <w:t>:</w:t>
+      </w:r>
+      <w:r>
+        <w:rPr>
+          <w:rFonts w:ascii="Consolas" w:eastAsia="Times New Roman" w:hAnsi="Consolas" w:cs="Times New Roman"/>
+          <w:color w:val="CCCCCC"/>
+          <w:sz w:val="21"/>
+          <w:szCs w:val="21"/>
+          <w:lang w:eastAsia="pt-BR"/>
+        </w:rPr>
+        <w:t xml:space="preserve"> </w:t>
+      </w:r>
+      <w:proofErr w:type="spellStart"/>
+      <w:r>
+        <w:rPr>
+          <w:rFonts w:ascii="Consolas" w:eastAsia="Times New Roman" w:hAnsi="Consolas" w:cs="Times New Roman"/>
+          <w:color w:val="4EC9B0"/>
+          <w:sz w:val="21"/>
+          <w:szCs w:val="21"/>
+          <w:lang w:eastAsia="pt-BR"/>
+        </w:rPr>
+        <w:t>double</w:t>
+      </w:r>
+      <w:r>
+        <w:rPr>
+          <w:rFonts w:ascii="Consolas" w:eastAsia="Times New Roman" w:hAnsi="Consolas" w:cs="Times New Roman"/>
+          <w:color w:val="CCCCCC"/>
+          <w:sz w:val="21"/>
+          <w:szCs w:val="21"/>
+          <w:lang w:eastAsia="pt-BR"/>
+        </w:rPr>
+        <w:t>.</w:t>
+      </w:r>
+      <w:r>
+        <w:rPr>
+          <w:rFonts w:ascii="Consolas" w:eastAsia="Times New Roman" w:hAnsi="Consolas" w:cs="Times New Roman"/>
+          <w:color w:val="9CDCFE"/>
+          <w:sz w:val="21"/>
+          <w:szCs w:val="21"/>
+          <w:lang w:eastAsia="pt-BR"/>
+        </w:rPr>
+        <w:t>infinity</w:t>
+      </w:r>
+      <w:proofErr w:type="spellEnd"/>
+      <w:r>
+        <w:rPr>
+          <w:rFonts w:ascii="Consolas" w:eastAsia="Times New Roman" w:hAnsi="Consolas" w:cs="Times New Roman"/>
+          <w:color w:val="CCCCCC"/>
+          <w:sz w:val="21"/>
+          <w:szCs w:val="21"/>
+          <w:lang w:eastAsia="pt-BR"/>
+        </w:rPr>
+        <w:t>,</w:t>
+      </w:r>
+    </w:p>
+    <w:p>
+      <w:pPr>
+        <w:shd w:val="clear" w:color="auto" w:fill="1F1F1F"/>
+        <w:spacing w:after="0" w:line="285" w:lineRule="atLeast"/>
+        <w:rPr>
+          <w:rFonts w:ascii="Consolas" w:eastAsia="Times New Roman" w:hAnsi="Consolas" w:cs="Times New Roman"/>
+          <w:color w:val="CCCCCC"/>
+          <w:sz w:val="21"/>
+          <w:szCs w:val="21"/>
+          <w:lang w:eastAsia="pt-BR"/>
+        </w:rPr>
+      </w:pPr>
+      <w:r>
+        <w:rPr>
+          <w:rFonts w:ascii="Consolas" w:eastAsia="Times New Roman" w:hAnsi="Consolas" w:cs="Times New Roman"/>
+          <w:color w:val="CCCCCC"/>
+          <w:sz w:val="21"/>
+          <w:szCs w:val="21"/>
+          <w:lang w:eastAsia="pt-BR"/>
+        </w:rPr>
+        <w:t xml:space="preserve">                    </w:t>
+      </w:r>
+      <w:proofErr w:type="spellStart"/>
+      <w:proofErr w:type="gramStart"/>
+      <w:r>
+        <w:rPr>
+          <w:rFonts w:ascii="Consolas" w:eastAsia="Times New Roman" w:hAnsi="Consolas" w:cs="Times New Roman"/>
+          <w:color w:val="9CDCFE"/>
+          <w:sz w:val="21"/>
+          <w:szCs w:val="21"/>
+          <w:lang w:eastAsia="pt-BR"/>
+        </w:rPr>
+        <w:t>margin</w:t>
+      </w:r>
+      <w:proofErr w:type="spellEnd"/>
+      <w:proofErr w:type="gramEnd"/>
+      <w:r>
+        <w:rPr>
+          <w:rFonts w:ascii="Consolas" w:eastAsia="Times New Roman" w:hAnsi="Consolas" w:cs="Times New Roman"/>
+          <w:color w:val="D4D4D4"/>
+          <w:sz w:val="21"/>
+          <w:szCs w:val="21"/>
+          <w:lang w:eastAsia="pt-BR"/>
+        </w:rPr>
+        <w:t>:</w:t>
+      </w:r>
+      <w:r>
+        <w:rPr>
+          <w:rFonts w:ascii="Consolas" w:eastAsia="Times New Roman" w:hAnsi="Consolas" w:cs="Times New Roman"/>
+          <w:color w:val="CCCCCC"/>
+          <w:sz w:val="21"/>
+          <w:szCs w:val="21"/>
+          <w:lang w:eastAsia="pt-BR"/>
+        </w:rPr>
+        <w:t xml:space="preserve"> </w:t>
+      </w:r>
+      <w:proofErr w:type="spellStart"/>
+      <w:r>
+        <w:rPr>
+          <w:rFonts w:ascii="Consolas" w:eastAsia="Times New Roman" w:hAnsi="Consolas" w:cs="Times New Roman"/>
+          <w:color w:val="4EC9B0"/>
+          <w:sz w:val="21"/>
+          <w:szCs w:val="21"/>
+          <w:lang w:eastAsia="pt-BR"/>
+        </w:rPr>
+        <w:t>EdgeInsets</w:t>
+      </w:r>
+      <w:r>
+        <w:rPr>
+          <w:rFonts w:ascii="Consolas" w:eastAsia="Times New Roman" w:hAnsi="Consolas" w:cs="Times New Roman"/>
+          <w:color w:val="CCCCCC"/>
+          <w:sz w:val="21"/>
+          <w:szCs w:val="21"/>
+          <w:lang w:eastAsia="pt-BR"/>
+        </w:rPr>
+        <w:t>.</w:t>
+      </w:r>
+      <w:r>
+        <w:rPr>
+          <w:rFonts w:ascii="Consolas" w:eastAsia="Times New Roman" w:hAnsi="Consolas" w:cs="Times New Roman"/>
+          <w:color w:val="DCDCAA"/>
+          <w:sz w:val="21"/>
+          <w:szCs w:val="21"/>
+          <w:lang w:eastAsia="pt-BR"/>
+        </w:rPr>
+        <w:t>symmetric</w:t>
+      </w:r>
+      <w:proofErr w:type="spellEnd"/>
+      <w:r>
+        <w:rPr>
+          <w:rFonts w:ascii="Consolas" w:eastAsia="Times New Roman" w:hAnsi="Consolas" w:cs="Times New Roman"/>
+          <w:color w:val="CCCCCC"/>
+          <w:sz w:val="21"/>
+          <w:szCs w:val="21"/>
+          <w:lang w:eastAsia="pt-BR"/>
+        </w:rPr>
+        <w:t>(</w:t>
+      </w:r>
+      <w:r>
+        <w:rPr>
+          <w:rFonts w:ascii="Consolas" w:eastAsia="Times New Roman" w:hAnsi="Consolas" w:cs="Times New Roman"/>
+          <w:color w:val="9CDCFE"/>
+          <w:sz w:val="21"/>
+          <w:szCs w:val="21"/>
+          <w:lang w:eastAsia="pt-BR"/>
+        </w:rPr>
+        <w:t>horizontal</w:t>
+      </w:r>
+      <w:r>
+        <w:rPr>
+          <w:rFonts w:ascii="Consolas" w:eastAsia="Times New Roman" w:hAnsi="Consolas" w:cs="Times New Roman"/>
+          <w:color w:val="D4D4D4"/>
+          <w:sz w:val="21"/>
+          <w:szCs w:val="21"/>
+          <w:lang w:eastAsia="pt-BR"/>
+        </w:rPr>
+        <w:t>:</w:t>
+      </w:r>
+      <w:r>
+        <w:rPr>
+          <w:rFonts w:ascii="Consolas" w:eastAsia="Times New Roman" w:hAnsi="Consolas" w:cs="Times New Roman"/>
+          <w:color w:val="CCCCCC"/>
+          <w:sz w:val="21"/>
+          <w:szCs w:val="21"/>
+          <w:lang w:eastAsia="pt-BR"/>
+        </w:rPr>
+        <w:t xml:space="preserve"> </w:t>
+      </w:r>
+      <w:r>
+        <w:rPr>
+          <w:rFonts w:ascii="Consolas" w:eastAsia="Times New Roman" w:hAnsi="Consolas" w:cs="Times New Roman"/>
+          <w:color w:val="B5CEA8"/>
+          <w:sz w:val="21"/>
+          <w:szCs w:val="21"/>
+          <w:lang w:eastAsia="pt-BR"/>
+        </w:rPr>
+        <w:t>30</w:t>
+      </w:r>
+      <w:r>
+        <w:rPr>
+          <w:rFonts w:ascii="Consolas" w:eastAsia="Times New Roman" w:hAnsi="Consolas" w:cs="Times New Roman"/>
+          <w:color w:val="CCCCCC"/>
+          <w:sz w:val="21"/>
+          <w:szCs w:val="21"/>
+          <w:lang w:eastAsia="pt-BR"/>
+        </w:rPr>
+        <w:t>),</w:t>
+      </w:r>
+    </w:p>
+    <w:p>
+      <w:pPr>
+        <w:shd w:val="clear" w:color="auto" w:fill="1F1F1F"/>
+        <w:spacing w:after="0" w:line="285" w:lineRule="atLeast"/>
+        <w:rPr>
+          <w:rFonts w:ascii="Consolas" w:eastAsia="Times New Roman" w:hAnsi="Consolas" w:cs="Times New Roman"/>
+          <w:color w:val="CCCCCC"/>
+          <w:sz w:val="21"/>
+          <w:szCs w:val="21"/>
+          <w:lang w:eastAsia="pt-BR"/>
+        </w:rPr>
+      </w:pPr>
+      <w:r>
+        <w:rPr>
+          <w:rFonts w:ascii="Consolas" w:eastAsia="Times New Roman" w:hAnsi="Consolas" w:cs="Times New Roman"/>
+          <w:color w:val="CCCCCC"/>
+          <w:sz w:val="21"/>
+          <w:szCs w:val="21"/>
+          <w:lang w:eastAsia="pt-BR"/>
+        </w:rPr>
+        <w:t xml:space="preserve">                    </w:t>
+      </w:r>
+      <w:proofErr w:type="spellStart"/>
+      <w:proofErr w:type="gramStart"/>
+      <w:r>
+        <w:rPr>
+          <w:rFonts w:ascii="Consolas" w:eastAsia="Times New Roman" w:hAnsi="Consolas" w:cs="Times New Roman"/>
+          <w:color w:val="9CDCFE"/>
+          <w:sz w:val="21"/>
+          <w:szCs w:val="21"/>
+          <w:lang w:eastAsia="pt-BR"/>
+        </w:rPr>
+        <w:t>height</w:t>
+      </w:r>
+      <w:proofErr w:type="spellEnd"/>
+      <w:proofErr w:type="gramEnd"/>
+      <w:r>
+        <w:rPr>
+          <w:rFonts w:ascii="Consolas" w:eastAsia="Times New Roman" w:hAnsi="Consolas" w:cs="Times New Roman"/>
+          <w:color w:val="D4D4D4"/>
+          <w:sz w:val="21"/>
+          <w:szCs w:val="21"/>
+          <w:lang w:eastAsia="pt-BR"/>
+        </w:rPr>
+        <w:t>:</w:t>
+      </w:r>
+      <w:r>
+        <w:rPr>
+          <w:rFonts w:ascii="Consolas" w:eastAsia="Times New Roman" w:hAnsi="Consolas" w:cs="Times New Roman"/>
+          <w:color w:val="CCCCCC"/>
+          <w:sz w:val="21"/>
+          <w:szCs w:val="21"/>
+          <w:lang w:eastAsia="pt-BR"/>
+        </w:rPr>
+        <w:t xml:space="preserve"> </w:t>
+      </w:r>
+      <w:r>
+        <w:rPr>
+          <w:rFonts w:ascii="Consolas" w:eastAsia="Times New Roman" w:hAnsi="Consolas" w:cs="Times New Roman"/>
+          <w:color w:val="B5CEA8"/>
+          <w:sz w:val="21"/>
+          <w:szCs w:val="21"/>
+          <w:lang w:eastAsia="pt-BR"/>
+        </w:rPr>
+        <w:t>30</w:t>
+      </w:r>
+      <w:r>
+        <w:rPr>
+          <w:rFonts w:ascii="Consolas" w:eastAsia="Times New Roman" w:hAnsi="Consolas" w:cs="Times New Roman"/>
+          <w:color w:val="CCCCCC"/>
+          <w:sz w:val="21"/>
+          <w:szCs w:val="21"/>
+          <w:lang w:eastAsia="pt-BR"/>
+        </w:rPr>
+        <w:t>,</w:t>
+      </w:r>
+    </w:p>
+    <w:p>
+      <w:pPr>
+        <w:shd w:val="clear" w:color="auto" w:fill="1F1F1F"/>
+        <w:spacing w:after="0" w:line="285" w:lineRule="atLeast"/>
+        <w:rPr>
+          <w:rFonts w:ascii="Consolas" w:eastAsia="Times New Roman" w:hAnsi="Consolas" w:cs="Times New Roman"/>
+          <w:color w:val="CCCCCC"/>
+          <w:sz w:val="21"/>
+          <w:szCs w:val="21"/>
+          <w:lang w:eastAsia="pt-BR"/>
+        </w:rPr>
+      </w:pPr>
+      <w:r>
+        <w:rPr>
+          <w:rFonts w:ascii="Consolas" w:eastAsia="Times New Roman" w:hAnsi="Consolas" w:cs="Times New Roman"/>
+          <w:color w:val="CCCCCC"/>
+          <w:sz w:val="21"/>
+          <w:szCs w:val="21"/>
+          <w:lang w:eastAsia="pt-BR"/>
+        </w:rPr>
+        <w:t xml:space="preserve">                    </w:t>
+      </w:r>
+      <w:proofErr w:type="spellStart"/>
+      <w:proofErr w:type="gramStart"/>
+      <w:r>
+        <w:rPr>
+          <w:rFonts w:ascii="Consolas" w:eastAsia="Times New Roman" w:hAnsi="Consolas" w:cs="Times New Roman"/>
+          <w:color w:val="9CDCFE"/>
+          <w:sz w:val="21"/>
+          <w:szCs w:val="21"/>
+          <w:lang w:eastAsia="pt-BR"/>
+        </w:rPr>
+        <w:t>alignment</w:t>
+      </w:r>
+      <w:proofErr w:type="spellEnd"/>
+      <w:proofErr w:type="gramEnd"/>
+      <w:r>
+        <w:rPr>
+          <w:rFonts w:ascii="Consolas" w:eastAsia="Times New Roman" w:hAnsi="Consolas" w:cs="Times New Roman"/>
+          <w:color w:val="D4D4D4"/>
+          <w:sz w:val="21"/>
+          <w:szCs w:val="21"/>
+          <w:lang w:eastAsia="pt-BR"/>
+        </w:rPr>
+        <w:t>:</w:t>
+      </w:r>
+      <w:r>
+        <w:rPr>
+          <w:rFonts w:ascii="Consolas" w:eastAsia="Times New Roman" w:hAnsi="Consolas" w:cs="Times New Roman"/>
+          <w:color w:val="CCCCCC"/>
+          <w:sz w:val="21"/>
+          <w:szCs w:val="21"/>
+          <w:lang w:eastAsia="pt-BR"/>
+        </w:rPr>
+        <w:t xml:space="preserve"> </w:t>
+      </w:r>
+      <w:proofErr w:type="spellStart"/>
+      <w:r>
+        <w:rPr>
+          <w:rFonts w:ascii="Consolas" w:eastAsia="Times New Roman" w:hAnsi="Consolas" w:cs="Times New Roman"/>
+          <w:color w:val="4EC9B0"/>
+          <w:sz w:val="21"/>
+          <w:szCs w:val="21"/>
+          <w:lang w:eastAsia="pt-BR"/>
+        </w:rPr>
+        <w:t>Alignment</w:t>
+      </w:r>
+      <w:r>
+        <w:rPr>
+          <w:rFonts w:ascii="Consolas" w:eastAsia="Times New Roman" w:hAnsi="Consolas" w:cs="Times New Roman"/>
+          <w:color w:val="CCCCCC"/>
+          <w:sz w:val="21"/>
+          <w:szCs w:val="21"/>
+          <w:lang w:eastAsia="pt-BR"/>
+        </w:rPr>
+        <w:t>.</w:t>
+      </w:r>
+      <w:r>
+        <w:rPr>
+          <w:rFonts w:ascii="Consolas" w:eastAsia="Times New Roman" w:hAnsi="Consolas" w:cs="Times New Roman"/>
+          <w:color w:val="9CDCFE"/>
+          <w:sz w:val="21"/>
+          <w:szCs w:val="21"/>
+          <w:lang w:eastAsia="pt-BR"/>
+        </w:rPr>
+        <w:t>center</w:t>
+      </w:r>
+      <w:proofErr w:type="spellEnd"/>
+      <w:r>
+        <w:rPr>
+          <w:rFonts w:ascii="Consolas" w:eastAsia="Times New Roman" w:hAnsi="Consolas" w:cs="Times New Roman"/>
+          <w:color w:val="CCCCCC"/>
+          <w:sz w:val="21"/>
+          <w:szCs w:val="21"/>
+          <w:lang w:eastAsia="pt-BR"/>
+        </w:rPr>
+        <w:t>,</w:t>
+      </w:r>
+    </w:p>
+    <w:p>
+      <w:pPr>
+        <w:shd w:val="clear" w:color="auto" w:fill="1F1F1F"/>
+        <w:spacing w:after="0" w:line="285" w:lineRule="atLeast"/>
+        <w:rPr>
+          <w:rFonts w:ascii="Consolas" w:eastAsia="Times New Roman" w:hAnsi="Consolas" w:cs="Times New Roman"/>
+          <w:color w:val="CCCCCC"/>
+          <w:sz w:val="21"/>
+          <w:szCs w:val="21"/>
+          <w:highlight w:val="blue"/>
+          <w:lang w:eastAsia="pt-BR"/>
+        </w:rPr>
+      </w:pPr>
+      <w:r>
+        <w:rPr>
+          <w:rFonts w:ascii="Consolas" w:eastAsia="Times New Roman" w:hAnsi="Consolas" w:cs="Times New Roman"/>
+          <w:color w:val="CCCCCC"/>
+          <w:sz w:val="21"/>
+          <w:szCs w:val="21"/>
+          <w:lang w:eastAsia="pt-BR"/>
+        </w:rPr>
+        <w:t xml:space="preserve">                    </w:t>
+      </w:r>
+      <w:proofErr w:type="spellStart"/>
+      <w:proofErr w:type="gramStart"/>
+      <w:r>
+        <w:rPr>
+          <w:rFonts w:ascii="Consolas" w:eastAsia="Times New Roman" w:hAnsi="Consolas" w:cs="Times New Roman"/>
+          <w:color w:val="9CDCFE"/>
+          <w:sz w:val="21"/>
+          <w:szCs w:val="21"/>
+          <w:highlight w:val="blue"/>
+          <w:lang w:eastAsia="pt-BR"/>
+        </w:rPr>
+        <w:t>child</w:t>
+      </w:r>
+      <w:proofErr w:type="spellEnd"/>
+      <w:proofErr w:type="gramEnd"/>
+      <w:r>
+        <w:rPr>
+          <w:rFonts w:ascii="Consolas" w:eastAsia="Times New Roman" w:hAnsi="Consolas" w:cs="Times New Roman"/>
+          <w:color w:val="D4D4D4"/>
+          <w:sz w:val="21"/>
+          <w:szCs w:val="21"/>
+          <w:highlight w:val="blue"/>
+          <w:lang w:eastAsia="pt-BR"/>
+        </w:rPr>
+        <w:t>:</w:t>
+      </w:r>
+      <w:r>
+        <w:rPr>
+          <w:rFonts w:ascii="Consolas" w:eastAsia="Times New Roman" w:hAnsi="Consolas" w:cs="Times New Roman"/>
+          <w:color w:val="CCCCCC"/>
+          <w:sz w:val="21"/>
+          <w:szCs w:val="21"/>
+          <w:highlight w:val="blue"/>
+          <w:lang w:eastAsia="pt-BR"/>
+        </w:rPr>
+        <w:t xml:space="preserve"> </w:t>
+      </w:r>
+      <w:proofErr w:type="spellStart"/>
+      <w:r>
+        <w:rPr>
+          <w:rFonts w:ascii="Consolas" w:eastAsia="Times New Roman" w:hAnsi="Consolas" w:cs="Times New Roman"/>
+          <w:color w:val="4EC9B0"/>
+          <w:sz w:val="21"/>
+          <w:szCs w:val="21"/>
+          <w:highlight w:val="blue"/>
+          <w:lang w:eastAsia="pt-BR"/>
+        </w:rPr>
+        <w:t>TextField</w:t>
+      </w:r>
+      <w:proofErr w:type="spellEnd"/>
+      <w:r>
+        <w:rPr>
+          <w:rFonts w:ascii="Consolas" w:eastAsia="Times New Roman" w:hAnsi="Consolas" w:cs="Times New Roman"/>
+          <w:color w:val="CCCCCC"/>
+          <w:sz w:val="21"/>
+          <w:szCs w:val="21"/>
+          <w:highlight w:val="blue"/>
+          <w:lang w:eastAsia="pt-BR"/>
+        </w:rPr>
+        <w:t>(</w:t>
+      </w:r>
+    </w:p>
+    <w:p>
+      <w:pPr>
+        <w:shd w:val="clear" w:color="auto" w:fill="1F1F1F"/>
+        <w:spacing w:after="0" w:line="285" w:lineRule="atLeast"/>
+        <w:rPr>
+          <w:rFonts w:ascii="Consolas" w:eastAsia="Times New Roman" w:hAnsi="Consolas" w:cs="Times New Roman"/>
+          <w:color w:val="CCCCCC"/>
+          <w:sz w:val="21"/>
+          <w:szCs w:val="21"/>
+          <w:highlight w:val="blue"/>
+          <w:lang w:eastAsia="pt-BR"/>
+        </w:rPr>
+      </w:pPr>
+      <w:r>
+        <w:rPr>
+          <w:rFonts w:ascii="Consolas" w:eastAsia="Times New Roman" w:hAnsi="Consolas" w:cs="Times New Roman"/>
+          <w:color w:val="CCCCCC"/>
+          <w:sz w:val="21"/>
+          <w:szCs w:val="21"/>
+          <w:highlight w:val="blue"/>
+          <w:lang w:eastAsia="pt-BR"/>
+        </w:rPr>
+        <w:t xml:space="preserve">                      </w:t>
+      </w:r>
+      <w:proofErr w:type="spellStart"/>
+      <w:proofErr w:type="gramStart"/>
+      <w:r>
+        <w:rPr>
+          <w:rFonts w:ascii="Consolas" w:eastAsia="Times New Roman" w:hAnsi="Consolas" w:cs="Times New Roman"/>
+          <w:color w:val="9CDCFE"/>
+          <w:sz w:val="21"/>
+          <w:szCs w:val="21"/>
+          <w:highlight w:val="blue"/>
+          <w:lang w:eastAsia="pt-BR"/>
+        </w:rPr>
+        <w:t>onChanged</w:t>
+      </w:r>
+      <w:proofErr w:type="spellEnd"/>
+      <w:proofErr w:type="gramEnd"/>
+      <w:r>
+        <w:rPr>
+          <w:rFonts w:ascii="Consolas" w:eastAsia="Times New Roman" w:hAnsi="Consolas" w:cs="Times New Roman"/>
+          <w:color w:val="D4D4D4"/>
+          <w:sz w:val="21"/>
+          <w:szCs w:val="21"/>
+          <w:highlight w:val="blue"/>
+          <w:lang w:eastAsia="pt-BR"/>
+        </w:rPr>
+        <w:t>:</w:t>
+      </w:r>
+      <w:r>
+        <w:rPr>
+          <w:rFonts w:ascii="Consolas" w:eastAsia="Times New Roman" w:hAnsi="Consolas" w:cs="Times New Roman"/>
+          <w:color w:val="CCCCCC"/>
+          <w:sz w:val="21"/>
+          <w:szCs w:val="21"/>
+          <w:highlight w:val="blue"/>
+          <w:lang w:eastAsia="pt-BR"/>
+        </w:rPr>
+        <w:t xml:space="preserve"> (</w:t>
+      </w:r>
+      <w:proofErr w:type="spellStart"/>
+      <w:r>
+        <w:rPr>
+          <w:rFonts w:ascii="Consolas" w:eastAsia="Times New Roman" w:hAnsi="Consolas" w:cs="Times New Roman"/>
+          <w:color w:val="9CDCFE"/>
+          <w:sz w:val="21"/>
+          <w:szCs w:val="21"/>
+          <w:highlight w:val="blue"/>
+          <w:lang w:eastAsia="pt-BR"/>
+        </w:rPr>
+        <w:t>value</w:t>
+      </w:r>
+      <w:proofErr w:type="spellEnd"/>
+      <w:r>
+        <w:rPr>
+          <w:rFonts w:ascii="Consolas" w:eastAsia="Times New Roman" w:hAnsi="Consolas" w:cs="Times New Roman"/>
+          <w:color w:val="CCCCCC"/>
+          <w:sz w:val="21"/>
+          <w:szCs w:val="21"/>
+          <w:highlight w:val="blue"/>
+          <w:lang w:eastAsia="pt-BR"/>
+        </w:rPr>
+        <w:t>) {</w:t>
+      </w:r>
+    </w:p>
+    <w:p>
+      <w:pPr>
+        <w:shd w:val="clear" w:color="auto" w:fill="1F1F1F"/>
+        <w:spacing w:after="0" w:line="285" w:lineRule="atLeast"/>
+        <w:rPr>
+          <w:rFonts w:ascii="Consolas" w:eastAsia="Times New Roman" w:hAnsi="Consolas" w:cs="Times New Roman"/>
+          <w:color w:val="CCCCCC"/>
+          <w:sz w:val="21"/>
+          <w:szCs w:val="21"/>
+          <w:highlight w:val="blue"/>
+          <w:lang w:eastAsia="pt-BR"/>
+        </w:rPr>
+      </w:pPr>
+      <w:r>
+        <w:rPr>
+          <w:rFonts w:ascii="Consolas" w:eastAsia="Times New Roman" w:hAnsi="Consolas" w:cs="Times New Roman"/>
+          <w:color w:val="CCCCCC"/>
+          <w:sz w:val="21"/>
+          <w:szCs w:val="21"/>
+          <w:highlight w:val="blue"/>
+          <w:lang w:eastAsia="pt-BR"/>
+        </w:rPr>
+        <w:t xml:space="preserve">                        </w:t>
+      </w:r>
+      <w:proofErr w:type="gramStart"/>
+      <w:r>
+        <w:rPr>
+          <w:rFonts w:ascii="Consolas" w:eastAsia="Times New Roman" w:hAnsi="Consolas" w:cs="Times New Roman"/>
+          <w:color w:val="9CDCFE"/>
+          <w:sz w:val="21"/>
+          <w:szCs w:val="21"/>
+          <w:highlight w:val="blue"/>
+          <w:lang w:eastAsia="pt-BR"/>
+        </w:rPr>
+        <w:t>senha</w:t>
+      </w:r>
+      <w:proofErr w:type="gramEnd"/>
+      <w:r>
+        <w:rPr>
+          <w:rFonts w:ascii="Consolas" w:eastAsia="Times New Roman" w:hAnsi="Consolas" w:cs="Times New Roman"/>
+          <w:color w:val="CCCCCC"/>
+          <w:sz w:val="21"/>
+          <w:szCs w:val="21"/>
+          <w:highlight w:val="blue"/>
+          <w:lang w:eastAsia="pt-BR"/>
+        </w:rPr>
+        <w:t xml:space="preserve"> </w:t>
+      </w:r>
+      <w:r>
+        <w:rPr>
+          <w:rFonts w:ascii="Consolas" w:eastAsia="Times New Roman" w:hAnsi="Consolas" w:cs="Times New Roman"/>
+          <w:color w:val="D4D4D4"/>
+          <w:sz w:val="21"/>
+          <w:szCs w:val="21"/>
+          <w:highlight w:val="blue"/>
+          <w:lang w:eastAsia="pt-BR"/>
+        </w:rPr>
+        <w:t>=</w:t>
+      </w:r>
+      <w:r>
+        <w:rPr>
+          <w:rFonts w:ascii="Consolas" w:eastAsia="Times New Roman" w:hAnsi="Consolas" w:cs="Times New Roman"/>
+          <w:color w:val="CCCCCC"/>
+          <w:sz w:val="21"/>
+          <w:szCs w:val="21"/>
+          <w:highlight w:val="blue"/>
+          <w:lang w:eastAsia="pt-BR"/>
+        </w:rPr>
+        <w:t xml:space="preserve"> </w:t>
+      </w:r>
+      <w:proofErr w:type="spellStart"/>
+      <w:r>
+        <w:rPr>
+          <w:rFonts w:ascii="Consolas" w:eastAsia="Times New Roman" w:hAnsi="Consolas" w:cs="Times New Roman"/>
+          <w:color w:val="9CDCFE"/>
+          <w:sz w:val="21"/>
+          <w:szCs w:val="21"/>
+          <w:highlight w:val="blue"/>
+          <w:lang w:eastAsia="pt-BR"/>
+        </w:rPr>
+        <w:t>value</w:t>
+      </w:r>
+      <w:proofErr w:type="spellEnd"/>
+      <w:r>
+        <w:rPr>
+          <w:rFonts w:ascii="Consolas" w:eastAsia="Times New Roman" w:hAnsi="Consolas" w:cs="Times New Roman"/>
+          <w:color w:val="CCCCCC"/>
+          <w:sz w:val="21"/>
+          <w:szCs w:val="21"/>
+          <w:highlight w:val="blue"/>
+          <w:lang w:eastAsia="pt-BR"/>
+        </w:rPr>
+        <w:t>;</w:t>
+      </w:r>
+    </w:p>
+    <w:p>
+      <w:pPr>
+        <w:shd w:val="clear" w:color="auto" w:fill="1F1F1F"/>
+        <w:spacing w:after="0" w:line="285" w:lineRule="atLeast"/>
+        <w:rPr>
+          <w:rFonts w:ascii="Consolas" w:eastAsia="Times New Roman" w:hAnsi="Consolas" w:cs="Times New Roman"/>
+          <w:color w:val="CCCCCC"/>
+          <w:sz w:val="21"/>
+          <w:szCs w:val="21"/>
+          <w:lang w:eastAsia="pt-BR"/>
+        </w:rPr>
+      </w:pPr>
+      <w:r>
+        <w:rPr>
+          <w:rFonts w:ascii="Consolas" w:eastAsia="Times New Roman" w:hAnsi="Consolas" w:cs="Times New Roman"/>
+          <w:color w:val="CCCCCC"/>
+          <w:sz w:val="21"/>
+          <w:szCs w:val="21"/>
+          <w:highlight w:val="blue"/>
+          <w:lang w:eastAsia="pt-BR"/>
+        </w:rPr>
+        <w:t>                      },</w:t>
+      </w:r>
+    </w:p>
+    <w:p>
+      <w:r>
+        <w:t xml:space="preserve"> </w:t>
+      </w:r>
+    </w:p>
+    <w:p>
+      <w:r>
+        <w:t xml:space="preserve">Vamos fazer o mesmo no </w:t>
+      </w:r>
+      <w:proofErr w:type="spellStart"/>
+      <w:r>
+        <w:t>email</w:t>
+      </w:r>
+      <w:proofErr w:type="spellEnd"/>
+      <w:r>
+        <w:t>.</w:t>
+      </w:r>
+    </w:p>
+    <w:p/>
+    <w:p>
+      <w:pPr>
+        <w:shd w:val="clear" w:color="auto" w:fill="1F1F1F"/>
+        <w:spacing w:after="0" w:line="285" w:lineRule="atLeast"/>
+        <w:rPr>
+          <w:rFonts w:ascii="Consolas" w:eastAsia="Times New Roman" w:hAnsi="Consolas" w:cs="Times New Roman"/>
+          <w:color w:val="CCCCCC"/>
+          <w:sz w:val="21"/>
+          <w:szCs w:val="21"/>
+          <w:lang w:eastAsia="pt-BR"/>
+        </w:rPr>
+      </w:pPr>
+      <w:proofErr w:type="spellStart"/>
+      <w:proofErr w:type="gramStart"/>
+      <w:r>
+        <w:rPr>
+          <w:rFonts w:ascii="Consolas" w:eastAsia="Times New Roman" w:hAnsi="Consolas" w:cs="Times New Roman"/>
+          <w:color w:val="9CDCFE"/>
+          <w:sz w:val="21"/>
+          <w:szCs w:val="21"/>
+          <w:lang w:eastAsia="pt-BR"/>
+        </w:rPr>
+        <w:t>child</w:t>
+      </w:r>
+      <w:proofErr w:type="spellEnd"/>
+      <w:proofErr w:type="gramEnd"/>
+      <w:r>
+        <w:rPr>
+          <w:rFonts w:ascii="Consolas" w:eastAsia="Times New Roman" w:hAnsi="Consolas" w:cs="Times New Roman"/>
+          <w:color w:val="D4D4D4"/>
+          <w:sz w:val="21"/>
+          <w:szCs w:val="21"/>
+          <w:lang w:eastAsia="pt-BR"/>
+        </w:rPr>
+        <w:t>:</w:t>
+      </w:r>
+      <w:r>
+        <w:rPr>
+          <w:rFonts w:ascii="Consolas" w:eastAsia="Times New Roman" w:hAnsi="Consolas" w:cs="Times New Roman"/>
+          <w:color w:val="CCCCCC"/>
+          <w:sz w:val="21"/>
+          <w:szCs w:val="21"/>
+          <w:lang w:eastAsia="pt-BR"/>
+        </w:rPr>
+        <w:t xml:space="preserve"> </w:t>
+      </w:r>
+      <w:proofErr w:type="spellStart"/>
+      <w:r>
+        <w:rPr>
+          <w:rFonts w:ascii="Consolas" w:eastAsia="Times New Roman" w:hAnsi="Consolas" w:cs="Times New Roman"/>
+          <w:color w:val="4EC9B0"/>
+          <w:sz w:val="21"/>
+          <w:szCs w:val="21"/>
+          <w:lang w:eastAsia="pt-BR"/>
+        </w:rPr>
+        <w:t>TextField</w:t>
+      </w:r>
+      <w:proofErr w:type="spellEnd"/>
+      <w:r>
+        <w:rPr>
+          <w:rFonts w:ascii="Consolas" w:eastAsia="Times New Roman" w:hAnsi="Consolas" w:cs="Times New Roman"/>
+          <w:color w:val="CCCCCC"/>
+          <w:sz w:val="21"/>
+          <w:szCs w:val="21"/>
+          <w:lang w:eastAsia="pt-BR"/>
+        </w:rPr>
+        <w:t>(</w:t>
+      </w:r>
+    </w:p>
+    <w:p>
+      <w:pPr>
+        <w:shd w:val="clear" w:color="auto" w:fill="1F1F1F"/>
+        <w:spacing w:after="0" w:line="285" w:lineRule="atLeast"/>
+        <w:rPr>
+          <w:rFonts w:ascii="Consolas" w:eastAsia="Times New Roman" w:hAnsi="Consolas" w:cs="Times New Roman"/>
+          <w:color w:val="CCCCCC"/>
+          <w:sz w:val="21"/>
+          <w:szCs w:val="21"/>
+          <w:lang w:eastAsia="pt-BR"/>
+        </w:rPr>
+      </w:pPr>
+      <w:r>
+        <w:rPr>
+          <w:rFonts w:ascii="Consolas" w:eastAsia="Times New Roman" w:hAnsi="Consolas" w:cs="Times New Roman"/>
+          <w:color w:val="CCCCCC"/>
+          <w:sz w:val="21"/>
+          <w:szCs w:val="21"/>
+          <w:lang w:eastAsia="pt-BR"/>
+        </w:rPr>
+        <w:t xml:space="preserve">                      </w:t>
+      </w:r>
+      <w:proofErr w:type="spellStart"/>
+      <w:proofErr w:type="gramStart"/>
+      <w:r>
+        <w:rPr>
+          <w:rFonts w:ascii="Consolas" w:eastAsia="Times New Roman" w:hAnsi="Consolas" w:cs="Times New Roman"/>
+          <w:color w:val="9CDCFE"/>
+          <w:sz w:val="21"/>
+          <w:szCs w:val="21"/>
+          <w:lang w:eastAsia="pt-BR"/>
+        </w:rPr>
+        <w:t>onChanged</w:t>
+      </w:r>
+      <w:proofErr w:type="spellEnd"/>
+      <w:proofErr w:type="gramEnd"/>
+      <w:r>
+        <w:rPr>
+          <w:rFonts w:ascii="Consolas" w:eastAsia="Times New Roman" w:hAnsi="Consolas" w:cs="Times New Roman"/>
+          <w:color w:val="D4D4D4"/>
+          <w:sz w:val="21"/>
+          <w:szCs w:val="21"/>
+          <w:lang w:eastAsia="pt-BR"/>
+        </w:rPr>
+        <w:t>:</w:t>
+      </w:r>
+      <w:r>
+        <w:rPr>
+          <w:rFonts w:ascii="Consolas" w:eastAsia="Times New Roman" w:hAnsi="Consolas" w:cs="Times New Roman"/>
+          <w:color w:val="CCCCCC"/>
+          <w:sz w:val="21"/>
+          <w:szCs w:val="21"/>
+          <w:lang w:eastAsia="pt-BR"/>
+        </w:rPr>
+        <w:t xml:space="preserve"> (</w:t>
+      </w:r>
+      <w:proofErr w:type="spellStart"/>
+      <w:r>
+        <w:rPr>
+          <w:rFonts w:ascii="Consolas" w:eastAsia="Times New Roman" w:hAnsi="Consolas" w:cs="Times New Roman"/>
+          <w:color w:val="9CDCFE"/>
+          <w:sz w:val="21"/>
+          <w:szCs w:val="21"/>
+          <w:lang w:eastAsia="pt-BR"/>
+        </w:rPr>
+        <w:t>value</w:t>
+      </w:r>
+      <w:proofErr w:type="spellEnd"/>
+      <w:r>
+        <w:rPr>
+          <w:rFonts w:ascii="Consolas" w:eastAsia="Times New Roman" w:hAnsi="Consolas" w:cs="Times New Roman"/>
+          <w:color w:val="CCCCCC"/>
+          <w:sz w:val="21"/>
+          <w:szCs w:val="21"/>
+          <w:lang w:eastAsia="pt-BR"/>
+        </w:rPr>
+        <w:t>) {</w:t>
+      </w:r>
+    </w:p>
+    <w:p>
+      <w:pPr>
+        <w:shd w:val="clear" w:color="auto" w:fill="1F1F1F"/>
+        <w:spacing w:after="0" w:line="285" w:lineRule="atLeast"/>
+        <w:rPr>
+          <w:rFonts w:ascii="Consolas" w:eastAsia="Times New Roman" w:hAnsi="Consolas" w:cs="Times New Roman"/>
+          <w:color w:val="CCCCCC"/>
+          <w:sz w:val="21"/>
+          <w:szCs w:val="21"/>
+          <w:lang w:eastAsia="pt-BR"/>
+        </w:rPr>
+      </w:pPr>
+      <w:r>
+        <w:rPr>
+          <w:rFonts w:ascii="Consolas" w:eastAsia="Times New Roman" w:hAnsi="Consolas" w:cs="Times New Roman"/>
+          <w:color w:val="CCCCCC"/>
+          <w:sz w:val="21"/>
+          <w:szCs w:val="21"/>
+          <w:lang w:eastAsia="pt-BR"/>
+        </w:rPr>
+        <w:t xml:space="preserve">                        </w:t>
+      </w:r>
+      <w:proofErr w:type="spellStart"/>
+      <w:proofErr w:type="gramStart"/>
+      <w:r>
+        <w:rPr>
+          <w:rFonts w:ascii="Consolas" w:eastAsia="Times New Roman" w:hAnsi="Consolas" w:cs="Times New Roman"/>
+          <w:color w:val="9CDCFE"/>
+          <w:sz w:val="21"/>
+          <w:szCs w:val="21"/>
+          <w:lang w:eastAsia="pt-BR"/>
+        </w:rPr>
+        <w:t>email</w:t>
+      </w:r>
+      <w:proofErr w:type="spellEnd"/>
+      <w:proofErr w:type="gramEnd"/>
+      <w:r>
+        <w:rPr>
+          <w:rFonts w:ascii="Consolas" w:eastAsia="Times New Roman" w:hAnsi="Consolas" w:cs="Times New Roman"/>
+          <w:color w:val="CCCCCC"/>
+          <w:sz w:val="21"/>
+          <w:szCs w:val="21"/>
+          <w:lang w:eastAsia="pt-BR"/>
+        </w:rPr>
+        <w:t xml:space="preserve"> </w:t>
+      </w:r>
+      <w:r>
+        <w:rPr>
+          <w:rFonts w:ascii="Consolas" w:eastAsia="Times New Roman" w:hAnsi="Consolas" w:cs="Times New Roman"/>
+          <w:color w:val="D4D4D4"/>
+          <w:sz w:val="21"/>
+          <w:szCs w:val="21"/>
+          <w:lang w:eastAsia="pt-BR"/>
+        </w:rPr>
+        <w:t>=</w:t>
+      </w:r>
+      <w:r>
+        <w:rPr>
+          <w:rFonts w:ascii="Consolas" w:eastAsia="Times New Roman" w:hAnsi="Consolas" w:cs="Times New Roman"/>
+          <w:color w:val="CCCCCC"/>
+          <w:sz w:val="21"/>
+          <w:szCs w:val="21"/>
+          <w:lang w:eastAsia="pt-BR"/>
+        </w:rPr>
+        <w:t xml:space="preserve"> </w:t>
+      </w:r>
+      <w:proofErr w:type="spellStart"/>
+      <w:r>
+        <w:rPr>
+          <w:rFonts w:ascii="Consolas" w:eastAsia="Times New Roman" w:hAnsi="Consolas" w:cs="Times New Roman"/>
+          <w:color w:val="9CDCFE"/>
+          <w:sz w:val="21"/>
+          <w:szCs w:val="21"/>
+          <w:lang w:eastAsia="pt-BR"/>
+        </w:rPr>
+        <w:t>value</w:t>
+      </w:r>
+      <w:proofErr w:type="spellEnd"/>
+      <w:r>
+        <w:rPr>
+          <w:rFonts w:ascii="Consolas" w:eastAsia="Times New Roman" w:hAnsi="Consolas" w:cs="Times New Roman"/>
+          <w:color w:val="CCCCCC"/>
+          <w:sz w:val="21"/>
+          <w:szCs w:val="21"/>
+          <w:lang w:eastAsia="pt-BR"/>
+        </w:rPr>
+        <w:t>;</w:t>
+      </w:r>
+    </w:p>
+    <w:p>
+      <w:pPr>
+        <w:shd w:val="clear" w:color="auto" w:fill="1F1F1F"/>
+        <w:spacing w:after="0" w:line="285" w:lineRule="atLeast"/>
+        <w:rPr>
+          <w:rFonts w:ascii="Consolas" w:eastAsia="Times New Roman" w:hAnsi="Consolas" w:cs="Times New Roman"/>
+          <w:color w:val="CCCCCC"/>
+          <w:sz w:val="21"/>
+          <w:szCs w:val="21"/>
+          <w:lang w:eastAsia="pt-BR"/>
+        </w:rPr>
+      </w:pPr>
+      <w:r>
+        <w:rPr>
+          <w:rFonts w:ascii="Consolas" w:eastAsia="Times New Roman" w:hAnsi="Consolas" w:cs="Times New Roman"/>
+          <w:color w:val="CCCCCC"/>
+          <w:sz w:val="21"/>
+          <w:szCs w:val="21"/>
+          <w:lang w:eastAsia="pt-BR"/>
+        </w:rPr>
+        <w:t>                      },</w:t>
+      </w:r>
+    </w:p>
+    <w:p>
+      <w:r>
+        <w:lastRenderedPageBreak/>
+        <w:t xml:space="preserve">Agora no clique do botão, vamos </w:t>
+      </w:r>
+      <w:proofErr w:type="spellStart"/>
+      <w:r>
+        <w:t>da</w:t>
+      </w:r>
+      <w:proofErr w:type="spellEnd"/>
+      <w:r>
+        <w:t xml:space="preserve"> um </w:t>
+      </w:r>
+      <w:proofErr w:type="spellStart"/>
+      <w:r>
+        <w:t>print</w:t>
+      </w:r>
+      <w:proofErr w:type="spellEnd"/>
+      <w:r>
+        <w:t xml:space="preserve"> para mostrar </w:t>
+      </w:r>
+      <w:proofErr w:type="spellStart"/>
+      <w:r>
+        <w:t>oque</w:t>
+      </w:r>
+      <w:proofErr w:type="spellEnd"/>
+      <w:r>
+        <w:t xml:space="preserve"> vale o </w:t>
+      </w:r>
+      <w:proofErr w:type="spellStart"/>
+      <w:r>
+        <w:t>email</w:t>
+      </w:r>
+      <w:proofErr w:type="spellEnd"/>
+      <w:r>
+        <w:t xml:space="preserve"> e senha.</w:t>
+      </w:r>
+    </w:p>
+    <w:p/>
+    <w:p>
+      <w:r>
+        <w:drawing>
+          <wp:inline distT="0" distB="0" distL="0" distR="0" wp14:anchorId="5CDD5356" wp14:editId="58F8682D">
+            <wp:extent cx="5400040" cy="2615565"/>
+            <wp:effectExtent l="0" t="0" r="0" b="0"/>
+            <wp:docPr id="6" name="Imagem 6"/>
+            <wp:cNvGraphicFramePr>
+              <a:graphicFrameLocks xmlns:a="http://schemas.openxmlformats.org/drawingml/2006/main" noChangeAspect="1"/>
+            </wp:cNvGraphicFramePr>
+            <a:graphic xmlns:a="http://schemas.openxmlformats.org/drawingml/2006/main">
+              <a:graphicData uri="http://schemas.openxmlformats.org/drawingml/2006/picture">
+                <pic:pic xmlns:pic="http://schemas.openxmlformats.org/drawingml/2006/picture">
+                  <pic:nvPicPr>
+                    <pic:cNvPr id="1" name=""/>
+                    <pic:cNvPicPr/>
+                  </pic:nvPicPr>
+                  <pic:blipFill>
+                    <a:blip r:embed="rId10"/>
+                    <a:stretch>
+                      <a:fillRect/>
+                    </a:stretch>
+                  </pic:blipFill>
+                  <pic:spPr>
+                    <a:xfrm>
+                      <a:off x="0" y="0"/>
+                      <a:ext cx="5400040" cy="2615565"/>
+                    </a:xfrm>
+                    <a:prstGeom prst="rect">
+                      <a:avLst/>
+                    </a:prstGeom>
+                  </pic:spPr>
+                </pic:pic>
+              </a:graphicData>
+            </a:graphic>
+          </wp:inline>
+        </w:drawing>
+      </w:r>
+    </w:p>
+    <w:p/>
+    <w:p>
+      <w:pPr>
+        <w:shd w:val="clear" w:color="auto" w:fill="1F1F1F"/>
+        <w:spacing w:after="0" w:line="285" w:lineRule="atLeast"/>
+        <w:rPr>
+          <w:rFonts w:ascii="Consolas" w:eastAsia="Times New Roman" w:hAnsi="Consolas" w:cs="Times New Roman"/>
+          <w:color w:val="CCCCCC"/>
+          <w:sz w:val="21"/>
+          <w:szCs w:val="21"/>
+          <w:lang w:eastAsia="pt-BR"/>
+        </w:rPr>
+      </w:pPr>
+      <w:proofErr w:type="spellStart"/>
+      <w:proofErr w:type="gramStart"/>
+      <w:r>
+        <w:rPr>
+          <w:rFonts w:ascii="Consolas" w:eastAsia="Times New Roman" w:hAnsi="Consolas" w:cs="Times New Roman"/>
+          <w:color w:val="9CDCFE"/>
+          <w:sz w:val="21"/>
+          <w:szCs w:val="21"/>
+          <w:lang w:eastAsia="pt-BR"/>
+        </w:rPr>
+        <w:t>child</w:t>
+      </w:r>
+      <w:proofErr w:type="spellEnd"/>
+      <w:proofErr w:type="gramEnd"/>
+      <w:r>
+        <w:rPr>
+          <w:rFonts w:ascii="Consolas" w:eastAsia="Times New Roman" w:hAnsi="Consolas" w:cs="Times New Roman"/>
+          <w:color w:val="D4D4D4"/>
+          <w:sz w:val="21"/>
+          <w:szCs w:val="21"/>
+          <w:lang w:eastAsia="pt-BR"/>
+        </w:rPr>
+        <w:t>:</w:t>
+      </w:r>
+      <w:r>
+        <w:rPr>
+          <w:rFonts w:ascii="Consolas" w:eastAsia="Times New Roman" w:hAnsi="Consolas" w:cs="Times New Roman"/>
+          <w:color w:val="CCCCCC"/>
+          <w:sz w:val="21"/>
+          <w:szCs w:val="21"/>
+          <w:lang w:eastAsia="pt-BR"/>
+        </w:rPr>
+        <w:t xml:space="preserve"> </w:t>
+      </w:r>
+      <w:proofErr w:type="spellStart"/>
+      <w:r>
+        <w:rPr>
+          <w:rFonts w:ascii="Consolas" w:eastAsia="Times New Roman" w:hAnsi="Consolas" w:cs="Times New Roman"/>
+          <w:color w:val="4EC9B0"/>
+          <w:sz w:val="21"/>
+          <w:szCs w:val="21"/>
+          <w:lang w:eastAsia="pt-BR"/>
+        </w:rPr>
+        <w:t>TextButton</w:t>
+      </w:r>
+      <w:proofErr w:type="spellEnd"/>
+      <w:r>
+        <w:rPr>
+          <w:rFonts w:ascii="Consolas" w:eastAsia="Times New Roman" w:hAnsi="Consolas" w:cs="Times New Roman"/>
+          <w:color w:val="CCCCCC"/>
+          <w:sz w:val="21"/>
+          <w:szCs w:val="21"/>
+          <w:lang w:eastAsia="pt-BR"/>
+        </w:rPr>
+        <w:t>(</w:t>
+      </w:r>
+    </w:p>
+    <w:p>
+      <w:pPr>
+        <w:shd w:val="clear" w:color="auto" w:fill="1F1F1F"/>
+        <w:spacing w:after="0" w:line="285" w:lineRule="atLeast"/>
+        <w:rPr>
+          <w:rFonts w:ascii="Consolas" w:eastAsia="Times New Roman" w:hAnsi="Consolas" w:cs="Times New Roman"/>
+          <w:color w:val="CCCCCC"/>
+          <w:sz w:val="21"/>
+          <w:szCs w:val="21"/>
+          <w:lang w:eastAsia="pt-BR"/>
+        </w:rPr>
+      </w:pPr>
+      <w:r>
+        <w:rPr>
+          <w:rFonts w:ascii="Consolas" w:eastAsia="Times New Roman" w:hAnsi="Consolas" w:cs="Times New Roman"/>
+          <w:color w:val="CCCCCC"/>
+          <w:sz w:val="21"/>
+          <w:szCs w:val="21"/>
+          <w:lang w:eastAsia="pt-BR"/>
+        </w:rPr>
+        <w:t xml:space="preserve">                        </w:t>
+      </w:r>
+      <w:proofErr w:type="spellStart"/>
+      <w:proofErr w:type="gramStart"/>
+      <w:r>
+        <w:rPr>
+          <w:rFonts w:ascii="Consolas" w:eastAsia="Times New Roman" w:hAnsi="Consolas" w:cs="Times New Roman"/>
+          <w:color w:val="9CDCFE"/>
+          <w:sz w:val="21"/>
+          <w:szCs w:val="21"/>
+          <w:lang w:eastAsia="pt-BR"/>
+        </w:rPr>
+        <w:t>onPressed</w:t>
+      </w:r>
+      <w:proofErr w:type="spellEnd"/>
+      <w:proofErr w:type="gramEnd"/>
+      <w:r>
+        <w:rPr>
+          <w:rFonts w:ascii="Consolas" w:eastAsia="Times New Roman" w:hAnsi="Consolas" w:cs="Times New Roman"/>
+          <w:color w:val="D4D4D4"/>
+          <w:sz w:val="21"/>
+          <w:szCs w:val="21"/>
+          <w:lang w:eastAsia="pt-BR"/>
+        </w:rPr>
+        <w:t>:</w:t>
+      </w:r>
+      <w:r>
+        <w:rPr>
+          <w:rFonts w:ascii="Consolas" w:eastAsia="Times New Roman" w:hAnsi="Consolas" w:cs="Times New Roman"/>
+          <w:color w:val="CCCCCC"/>
+          <w:sz w:val="21"/>
+          <w:szCs w:val="21"/>
+          <w:lang w:eastAsia="pt-BR"/>
+        </w:rPr>
+        <w:t xml:space="preserve"> () {</w:t>
+      </w:r>
+    </w:p>
+    <w:p>
+      <w:pPr>
+        <w:shd w:val="clear" w:color="auto" w:fill="1F1F1F"/>
+        <w:spacing w:after="0" w:line="285" w:lineRule="atLeast"/>
+        <w:rPr>
+          <w:rFonts w:ascii="Consolas" w:eastAsia="Times New Roman" w:hAnsi="Consolas" w:cs="Times New Roman"/>
+          <w:color w:val="CCCCCC"/>
+          <w:sz w:val="21"/>
+          <w:szCs w:val="21"/>
+          <w:lang w:eastAsia="pt-BR"/>
+        </w:rPr>
+      </w:pPr>
+      <w:r>
+        <w:rPr>
+          <w:rFonts w:ascii="Consolas" w:eastAsia="Times New Roman" w:hAnsi="Consolas" w:cs="Times New Roman"/>
+          <w:color w:val="CCCCCC"/>
+          <w:sz w:val="21"/>
+          <w:szCs w:val="21"/>
+          <w:lang w:eastAsia="pt-BR"/>
+        </w:rPr>
+        <w:t xml:space="preserve">                          </w:t>
+      </w:r>
+      <w:proofErr w:type="spellStart"/>
+      <w:proofErr w:type="gramStart"/>
+      <w:r>
+        <w:rPr>
+          <w:rFonts w:ascii="Consolas" w:eastAsia="Times New Roman" w:hAnsi="Consolas" w:cs="Times New Roman"/>
+          <w:color w:val="DCDCAA"/>
+          <w:sz w:val="21"/>
+          <w:szCs w:val="21"/>
+          <w:lang w:eastAsia="pt-BR"/>
+        </w:rPr>
+        <w:t>print</w:t>
+      </w:r>
+      <w:proofErr w:type="spellEnd"/>
+      <w:r>
+        <w:rPr>
+          <w:rFonts w:ascii="Consolas" w:eastAsia="Times New Roman" w:hAnsi="Consolas" w:cs="Times New Roman"/>
+          <w:color w:val="CCCCCC"/>
+          <w:sz w:val="21"/>
+          <w:szCs w:val="21"/>
+          <w:lang w:eastAsia="pt-BR"/>
+        </w:rPr>
+        <w:t>(</w:t>
+      </w:r>
+      <w:proofErr w:type="spellStart"/>
+      <w:proofErr w:type="gramEnd"/>
+      <w:r>
+        <w:rPr>
+          <w:rFonts w:ascii="Consolas" w:eastAsia="Times New Roman" w:hAnsi="Consolas" w:cs="Times New Roman"/>
+          <w:color w:val="9CDCFE"/>
+          <w:sz w:val="21"/>
+          <w:szCs w:val="21"/>
+          <w:lang w:eastAsia="pt-BR"/>
+        </w:rPr>
+        <w:t>email</w:t>
+      </w:r>
+      <w:proofErr w:type="spellEnd"/>
+      <w:r>
+        <w:rPr>
+          <w:rFonts w:ascii="Consolas" w:eastAsia="Times New Roman" w:hAnsi="Consolas" w:cs="Times New Roman"/>
+          <w:color w:val="CCCCCC"/>
+          <w:sz w:val="21"/>
+          <w:szCs w:val="21"/>
+          <w:lang w:eastAsia="pt-BR"/>
+        </w:rPr>
+        <w:t>);</w:t>
+      </w:r>
+    </w:p>
+    <w:p>
+      <w:pPr>
+        <w:shd w:val="clear" w:color="auto" w:fill="1F1F1F"/>
+        <w:spacing w:after="0" w:line="285" w:lineRule="atLeast"/>
+        <w:rPr>
+          <w:rFonts w:ascii="Consolas" w:eastAsia="Times New Roman" w:hAnsi="Consolas" w:cs="Times New Roman"/>
+          <w:color w:val="CCCCCC"/>
+          <w:sz w:val="21"/>
+          <w:szCs w:val="21"/>
+          <w:lang w:eastAsia="pt-BR"/>
+        </w:rPr>
+      </w:pPr>
+      <w:r>
+        <w:rPr>
+          <w:rFonts w:ascii="Consolas" w:eastAsia="Times New Roman" w:hAnsi="Consolas" w:cs="Times New Roman"/>
+          <w:color w:val="CCCCCC"/>
+          <w:sz w:val="21"/>
+          <w:szCs w:val="21"/>
+          <w:lang w:eastAsia="pt-BR"/>
+        </w:rPr>
+        <w:t xml:space="preserve">                          </w:t>
+      </w:r>
+      <w:proofErr w:type="spellStart"/>
+      <w:proofErr w:type="gramStart"/>
+      <w:r>
+        <w:rPr>
+          <w:rFonts w:ascii="Consolas" w:eastAsia="Times New Roman" w:hAnsi="Consolas" w:cs="Times New Roman"/>
+          <w:color w:val="DCDCAA"/>
+          <w:sz w:val="21"/>
+          <w:szCs w:val="21"/>
+          <w:lang w:eastAsia="pt-BR"/>
+        </w:rPr>
+        <w:t>print</w:t>
+      </w:r>
+      <w:proofErr w:type="spellEnd"/>
+      <w:r>
+        <w:rPr>
+          <w:rFonts w:ascii="Consolas" w:eastAsia="Times New Roman" w:hAnsi="Consolas" w:cs="Times New Roman"/>
+          <w:color w:val="CCCCCC"/>
+          <w:sz w:val="21"/>
+          <w:szCs w:val="21"/>
+          <w:lang w:eastAsia="pt-BR"/>
+        </w:rPr>
+        <w:t>(</w:t>
+      </w:r>
+      <w:proofErr w:type="gramEnd"/>
+      <w:r>
+        <w:rPr>
+          <w:rFonts w:ascii="Consolas" w:eastAsia="Times New Roman" w:hAnsi="Consolas" w:cs="Times New Roman"/>
+          <w:color w:val="9CDCFE"/>
+          <w:sz w:val="21"/>
+          <w:szCs w:val="21"/>
+          <w:lang w:eastAsia="pt-BR"/>
+        </w:rPr>
+        <w:t>senha</w:t>
+      </w:r>
+      <w:r>
+        <w:rPr>
+          <w:rFonts w:ascii="Consolas" w:eastAsia="Times New Roman" w:hAnsi="Consolas" w:cs="Times New Roman"/>
+          <w:color w:val="CCCCCC"/>
+          <w:sz w:val="21"/>
+          <w:szCs w:val="21"/>
+          <w:lang w:eastAsia="pt-BR"/>
+        </w:rPr>
+        <w:t>);</w:t>
+      </w:r>
+    </w:p>
+    <w:p>
+      <w:pPr>
+        <w:shd w:val="clear" w:color="auto" w:fill="1F1F1F"/>
+        <w:spacing w:after="0" w:line="285" w:lineRule="atLeast"/>
+        <w:rPr>
+          <w:rFonts w:ascii="Consolas" w:eastAsia="Times New Roman" w:hAnsi="Consolas" w:cs="Times New Roman"/>
+          <w:color w:val="CCCCCC"/>
+          <w:sz w:val="21"/>
+          <w:szCs w:val="21"/>
+          <w:lang w:eastAsia="pt-BR"/>
+        </w:rPr>
+      </w:pPr>
+      <w:r>
+        <w:rPr>
+          <w:rFonts w:ascii="Consolas" w:eastAsia="Times New Roman" w:hAnsi="Consolas" w:cs="Times New Roman"/>
+          <w:color w:val="CCCCCC"/>
+          <w:sz w:val="21"/>
+          <w:szCs w:val="21"/>
+          <w:lang w:eastAsia="pt-BR"/>
+        </w:rPr>
+        <w:t>                        },</w:t>
+      </w:r>
+    </w:p>
+    <w:p>
       <w:bookmarkStart w:id="0" w:name="_GoBack"/>
       <w:bookmarkEnd w:id="0"/>
     </w:p>
@@ -56,6 +2143,127 @@
     </w:sectPr>
   </w:body>
 </w:document>
+</file>
+
+<file path=word/numbering.xml><?xml version="1.0" encoding="utf-8"?>
+<w:numbering xmlns:wpc="http://schemas.microsoft.com/office/word/2010/wordprocessingCanvas" xmlns:cx="http://schemas.microsoft.com/office/drawing/2014/chartex" xmlns:mc="http://schemas.openxmlformats.org/markup-compatibility/2006" xmlns:o="urn:schemas-microsoft-com:office:office" xmlns:r="http://schemas.openxmlformats.org/officeDocument/2006/relationships" xmlns:m="http://schemas.openxmlformats.org/officeDocument/2006/math" xmlns:v="urn:schemas-microsoft-com:vml" xmlns:wp14="http://schemas.microsoft.com/office/word/2010/wordprocessingDrawing" xmlns:wp="http://schemas.openxmlformats.org/drawingml/2006/wordprocessingDrawing" xmlns:w10="urn:schemas-microsoft-com:office:word" xmlns:w="http://schemas.openxmlformats.org/wordprocessingml/2006/main" xmlns:w14="http://schemas.microsoft.com/office/word/2010/wordml" xmlns:w15="http://schemas.microsoft.com/office/word/2012/wordml" xmlns:w16se="http://schemas.microsoft.com/office/word/2015/wordml/symex" xmlns:wpg="http://schemas.microsoft.com/office/word/2010/wordprocessingGroup" xmlns:wpi="http://schemas.microsoft.com/office/word/2010/wordprocessingInk" xmlns:wne="http://schemas.microsoft.com/office/word/2006/wordml" xmlns:wps="http://schemas.microsoft.com/office/word/2010/wordprocessingShape" mc:Ignorable="w14 w15 w16se wp14">
+  <w:abstractNum w:abstractNumId="0" w15:restartNumberingAfterBreak="0">
+    <w:nsid w:val="0B0574AA"/>
+    <w:multiLevelType w:val="hybridMultilevel"/>
+    <w:tmpl w:val="E9CCEA3E"/>
+    <w:lvl w:ilvl="0" w:tplc="346A5016">
+      <w:start w:val="1"/>
+      <w:numFmt w:val="bullet"/>
+      <w:lvlText w:val=""/>
+      <w:lvlJc w:val="left"/>
+      <w:pPr>
+        <w:ind w:left="720" w:hanging="360"/>
+      </w:pPr>
+      <w:rPr>
+        <w:rFonts w:ascii="Wingdings" w:eastAsiaTheme="minorHAnsi" w:hAnsi="Wingdings" w:cstheme="majorBidi" w:hint="default"/>
+      </w:rPr>
+    </w:lvl>
+    <w:lvl w:ilvl="1" w:tplc="04160003">
+      <w:start w:val="1"/>
+      <w:numFmt w:val="bullet"/>
+      <w:lvlText w:val="o"/>
+      <w:lvlJc w:val="left"/>
+      <w:pPr>
+        <w:ind w:left="1440" w:hanging="360"/>
+      </w:pPr>
+      <w:rPr>
+        <w:rFonts w:ascii="Courier New" w:hAnsi="Courier New" w:cs="Courier New" w:hint="default"/>
+      </w:rPr>
+    </w:lvl>
+    <w:lvl w:ilvl="2" w:tplc="04160005" w:tentative="1">
+      <w:start w:val="1"/>
+      <w:numFmt w:val="bullet"/>
+      <w:lvlText w:val=""/>
+      <w:lvlJc w:val="left"/>
+      <w:pPr>
+        <w:ind w:left="2160" w:hanging="360"/>
+      </w:pPr>
+      <w:rPr>
+        <w:rFonts w:ascii="Wingdings" w:hAnsi="Wingdings" w:hint="default"/>
+      </w:rPr>
+    </w:lvl>
+    <w:lvl w:ilvl="3" w:tplc="04160001" w:tentative="1">
+      <w:start w:val="1"/>
+      <w:numFmt w:val="bullet"/>
+      <w:lvlText w:val=""/>
+      <w:lvlJc w:val="left"/>
+      <w:pPr>
+        <w:ind w:left="2880" w:hanging="360"/>
+      </w:pPr>
+      <w:rPr>
+        <w:rFonts w:ascii="Symbol" w:hAnsi="Symbol" w:hint="default"/>
+      </w:rPr>
+    </w:lvl>
+    <w:lvl w:ilvl="4" w:tplc="04160003" w:tentative="1">
+      <w:start w:val="1"/>
+      <w:numFmt w:val="bullet"/>
+      <w:lvlText w:val="o"/>
+      <w:lvlJc w:val="left"/>
+      <w:pPr>
+        <w:ind w:left="3600" w:hanging="360"/>
+      </w:pPr>
+      <w:rPr>
+        <w:rFonts w:ascii="Courier New" w:hAnsi="Courier New" w:cs="Courier New" w:hint="default"/>
+      </w:rPr>
+    </w:lvl>
+    <w:lvl w:ilvl="5" w:tplc="04160005" w:tentative="1">
+      <w:start w:val="1"/>
+      <w:numFmt w:val="bullet"/>
+      <w:lvlText w:val=""/>
+      <w:lvlJc w:val="left"/>
+      <w:pPr>
+        <w:ind w:left="4320" w:hanging="360"/>
+      </w:pPr>
+      <w:rPr>
+        <w:rFonts w:ascii="Wingdings" w:hAnsi="Wingdings" w:hint="default"/>
+      </w:rPr>
+    </w:lvl>
+    <w:lvl w:ilvl="6" w:tplc="04160001" w:tentative="1">
+      <w:start w:val="1"/>
+      <w:numFmt w:val="bullet"/>
+      <w:lvlText w:val=""/>
+      <w:lvlJc w:val="left"/>
+      <w:pPr>
+        <w:ind w:left="5040" w:hanging="360"/>
+      </w:pPr>
+      <w:rPr>
+        <w:rFonts w:ascii="Symbol" w:hAnsi="Symbol" w:hint="default"/>
+      </w:rPr>
+    </w:lvl>
+    <w:lvl w:ilvl="7" w:tplc="04160003" w:tentative="1">
+      <w:start w:val="1"/>
+      <w:numFmt w:val="bullet"/>
+      <w:lvlText w:val="o"/>
+      <w:lvlJc w:val="left"/>
+      <w:pPr>
+        <w:ind w:left="5760" w:hanging="360"/>
+      </w:pPr>
+      <w:rPr>
+        <w:rFonts w:ascii="Courier New" w:hAnsi="Courier New" w:cs="Courier New" w:hint="default"/>
+      </w:rPr>
+    </w:lvl>
+    <w:lvl w:ilvl="8" w:tplc="04160005" w:tentative="1">
+      <w:start w:val="1"/>
+      <w:numFmt w:val="bullet"/>
+      <w:lvlText w:val=""/>
+      <w:lvlJc w:val="left"/>
+      <w:pPr>
+        <w:ind w:left="6480" w:hanging="360"/>
+      </w:pPr>
+      <w:rPr>
+        <w:rFonts w:ascii="Wingdings" w:hAnsi="Wingdings" w:hint="default"/>
+      </w:rPr>
+    </w:lvl>
+  </w:abstractNum>
+  <w:num w:numId="1">
+    <w:abstractNumId w:val="0"/>
+  </w:num>
+</w:numbering>
 </file>
 
 <file path=word/styles.xml><?xml version="1.0" encoding="utf-8"?>
@@ -479,6 +2687,17 @@
     <w:semiHidden/>
     <w:unhideWhenUsed/>
   </w:style>
+  <w:style w:type="paragraph" w:styleId="PargrafodaLista">
+    <w:name w:val="List Paragraph"/>
+    <w:basedOn w:val="Normal"/>
+    <w:uiPriority w:val="34"/>
+    <w:qFormat/>
+    <w:rsid w:val="00D2702A"/>
+    <w:pPr>
+      <w:ind w:left="720"/>
+      <w:contextualSpacing/>
+    </w:pPr>
+  </w:style>
 </w:styles>
 </file>
 

</xml_diff>